<commit_message>
Add actors description to and remove outdated UC diagram from the report
Yup, the report was soo shitty that I have to do it again :/
</commit_message>
<xml_diff>
--- a/Reports/Lab4.docx
+++ b/Reports/Lab4.docx
@@ -117,90 +117,23 @@
         <w:rPr>
           <w:sz w:val="28"/>
         </w:rPr>
-        <w:t>Specyfikacja wymagań funkcjonalnych za po</w:t>
+        <w:t>Specyfikacja wymagań funkcjonal</w:t>
       </w:r>
+      <w:bookmarkStart w:id="0" w:name="_GoBack"/>
+      <w:bookmarkEnd w:id="0"/>
       <w:r>
         <w:rPr>
           <w:sz w:val="28"/>
         </w:rPr>
-        <w:t>mocą diagramu przypadków użycia</w:t>
+        <w:t>nych za pomocą diagramu przypadków użycia</w:t>
       </w:r>
     </w:p>
     <w:p>
       <w:pPr>
         <w:pStyle w:val="Heading1"/>
-        <w:rPr>
-          <w:lang w:val="en-US"/>
-        </w:rPr>
       </w:pPr>
       <w:r>
-        <w:rPr>
-          <w:noProof/>
-        </w:rPr>
-        <w:drawing>
-          <wp:anchor distT="0" distB="0" distL="114300" distR="114300" simplePos="0" relativeHeight="251658240" behindDoc="0" locked="0" layoutInCell="1" allowOverlap="1" wp14:anchorId="5559A6D1" wp14:editId="3AB6A29A">
-            <wp:simplePos x="0" y="0"/>
-            <wp:positionH relativeFrom="margin">
-              <wp:posOffset>-728980</wp:posOffset>
-            </wp:positionH>
-            <wp:positionV relativeFrom="margin">
-              <wp:posOffset>2176780</wp:posOffset>
-            </wp:positionV>
-            <wp:extent cx="7210425" cy="4923155"/>
-            <wp:effectExtent l="0" t="0" r="9525" b="0"/>
-            <wp:wrapSquare wrapText="bothSides"/>
-            <wp:docPr id="1" name="Picture 1"/>
-            <wp:cNvGraphicFramePr>
-              <a:graphicFrameLocks xmlns:a="http://schemas.openxmlformats.org/drawingml/2006/main" noChangeAspect="1"/>
-            </wp:cNvGraphicFramePr>
-            <a:graphic xmlns:a="http://schemas.openxmlformats.org/drawingml/2006/main">
-              <a:graphicData uri="http://schemas.openxmlformats.org/drawingml/2006/picture">
-                <pic:pic xmlns:pic="http://schemas.openxmlformats.org/drawingml/2006/picture">
-                  <pic:nvPicPr>
-                    <pic:cNvPr id="1" name=""/>
-                    <pic:cNvPicPr/>
-                  </pic:nvPicPr>
-                  <pic:blipFill>
-                    <a:blip r:embed="rId7">
-                      <a:extLst>
-                        <a:ext uri="{28A0092B-C50C-407E-A947-70E740481C1C}">
-                          <a14:useLocalDpi xmlns:a14="http://schemas.microsoft.com/office/drawing/2010/main" val="0"/>
-                        </a:ext>
-                      </a:extLst>
-                    </a:blip>
-                    <a:stretch>
-                      <a:fillRect/>
-                    </a:stretch>
-                  </pic:blipFill>
-                  <pic:spPr>
-                    <a:xfrm>
-                      <a:off x="0" y="0"/>
-                      <a:ext cx="7210425" cy="4923155"/>
-                    </a:xfrm>
-                    <a:prstGeom prst="rect">
-                      <a:avLst/>
-                    </a:prstGeom>
-                  </pic:spPr>
-                </pic:pic>
-              </a:graphicData>
-            </a:graphic>
-            <wp14:sizeRelH relativeFrom="margin">
-              <wp14:pctWidth>0</wp14:pctWidth>
-            </wp14:sizeRelH>
-            <wp14:sizeRelV relativeFrom="margin">
-              <wp14:pctHeight>0</wp14:pctHeight>
-            </wp14:sizeRelV>
-          </wp:anchor>
-        </w:drawing>
-      </w:r>
-      <w:r>
-        <w:t>Diagram przypadk</w:t>
-      </w:r>
-      <w:r>
-        <w:rPr>
-          <w:lang w:val="en-US"/>
-        </w:rPr>
-        <w:t>ów użycia</w:t>
+        <w:t>Diagram przypadków użycia</w:t>
       </w:r>
     </w:p>
     <w:p>
@@ -208,7 +141,7 @@
         <w:pStyle w:val="Heading1"/>
       </w:pPr>
       <w:r>
-        <w:t>Słowny opis przypadków użycia</w:t>
+        <w:t>Definicja aktorów</w:t>
       </w:r>
     </w:p>
     <w:tbl>
@@ -218,13 +151,14 @@
         <w:tblLook w:val="04A0" w:firstRow="1" w:lastRow="0" w:firstColumn="1" w:lastColumn="0" w:noHBand="0" w:noVBand="1"/>
       </w:tblPr>
       <w:tblGrid>
-        <w:gridCol w:w="4531"/>
-        <w:gridCol w:w="4531"/>
+        <w:gridCol w:w="1413"/>
+        <w:gridCol w:w="3824"/>
+        <w:gridCol w:w="3825"/>
       </w:tblGrid>
       <w:tr>
         <w:tc>
           <w:tcPr>
-            <w:tcW w:w="4531" w:type="dxa"/>
+            <w:tcW w:w="1413" w:type="dxa"/>
           </w:tcPr>
           <w:p>
             <w:pPr>
@@ -237,13 +171,13 @@
               <w:rPr>
                 <w:b/>
               </w:rPr>
-              <w:t>Przypadek</w:t>
-            </w:r>
-          </w:p>
-        </w:tc>
-        <w:tc>
-          <w:tcPr>
-            <w:tcW w:w="4531" w:type="dxa"/>
+              <w:t>Aktor</w:t>
+            </w:r>
+          </w:p>
+        </w:tc>
+        <w:tc>
+          <w:tcPr>
+            <w:tcW w:w="3824" w:type="dxa"/>
           </w:tcPr>
           <w:p>
             <w:pPr>
@@ -257,6 +191,25 @@
                 <w:b/>
               </w:rPr>
               <w:t>Opis</w:t>
+            </w:r>
+          </w:p>
+        </w:tc>
+        <w:tc>
+          <w:tcPr>
+            <w:tcW w:w="3825" w:type="dxa"/>
+          </w:tcPr>
+          <w:p>
+            <w:pPr>
+              <w:jc w:val="center"/>
+              <w:rPr>
+                <w:b/>
+              </w:rPr>
+            </w:pPr>
+            <w:r>
+              <w:rPr>
+                <w:b/>
+              </w:rPr>
+              <w:t>Przypadki użycia</w:t>
             </w:r>
           </w:p>
         </w:tc>
@@ -264,26 +217,252 @@
       <w:tr>
         <w:tc>
           <w:tcPr>
-            <w:tcW w:w="4531" w:type="dxa"/>
-          </w:tcPr>
-          <w:p>
-            <w:r>
-              <w:t>Dodanie studenta</w:t>
-            </w:r>
-          </w:p>
-        </w:tc>
-        <w:tc>
-          <w:tcPr>
-            <w:tcW w:w="4531" w:type="dxa"/>
-          </w:tcPr>
-          <w:p>
-            <w:r>
-              <w:t>* Pracownik dziekanatu podaje dane studenta</w:t>
-            </w:r>
-          </w:p>
-          <w:p>
-            <w:r>
-              <w:t>* Jesli dane sa poprawne i taki student nie istnieje nastepuje stworzenie nowego studenta</w:t>
+            <w:tcW w:w="1413" w:type="dxa"/>
+          </w:tcPr>
+          <w:p>
+            <w:r>
+              <w:t>Student</w:t>
+            </w:r>
+          </w:p>
+        </w:tc>
+        <w:tc>
+          <w:tcPr>
+            <w:tcW w:w="3824" w:type="dxa"/>
+          </w:tcPr>
+          <w:p>
+            <w:r>
+              <w:t xml:space="preserve">Student korzystając z sytemu dokonuje zapisów i wypisów z </w:t>
+            </w:r>
+            <w:r>
+              <w:t xml:space="preserve">dostępnych </w:t>
+            </w:r>
+            <w:r>
+              <w:t>grup zajęciowych</w:t>
+            </w:r>
+            <w:r>
+              <w:t xml:space="preserve">. Może również przeglądać </w:t>
+            </w:r>
+            <w:r>
+              <w:t>grupy,</w:t>
+            </w:r>
+            <w:r>
+              <w:t xml:space="preserve"> do których jest zapisany</w:t>
+            </w:r>
+          </w:p>
+        </w:tc>
+        <w:tc>
+          <w:tcPr>
+            <w:tcW w:w="3825" w:type="dxa"/>
+          </w:tcPr>
+          <w:p>
+            <w:pPr>
+              <w:pStyle w:val="ListParagraph"/>
+              <w:numPr>
+                <w:ilvl w:val="0"/>
+                <w:numId w:val="4"/>
+              </w:numPr>
+              <w:ind w:left="458"/>
+            </w:pPr>
+            <w:r>
+              <w:rPr>
+                <w:b/>
+              </w:rPr>
+              <w:t xml:space="preserve">PU Zapis do grupy </w:t>
+            </w:r>
+            <w:r>
+              <w:t>powiązany</w:t>
+            </w:r>
+            <w:r>
+              <w:t xml:space="preserve"> poprzez &lt;&lt;include&gt;&gt;</w:t>
+            </w:r>
+            <w:r>
+              <w:t xml:space="preserve"> z:</w:t>
+            </w:r>
+          </w:p>
+          <w:p>
+            <w:pPr>
+              <w:pStyle w:val="ListParagraph"/>
+              <w:numPr>
+                <w:ilvl w:val="1"/>
+                <w:numId w:val="4"/>
+              </w:numPr>
+              <w:ind w:left="883"/>
+            </w:pPr>
+            <w:r>
+              <w:rPr>
+                <w:b/>
+              </w:rPr>
+              <w:t xml:space="preserve">PU </w:t>
+            </w:r>
+            <w:r>
+              <w:rPr>
+                <w:b/>
+              </w:rPr>
+              <w:t>Wyszukiwanie grupy zajęciowej</w:t>
+            </w:r>
+          </w:p>
+          <w:p>
+            <w:pPr>
+              <w:pStyle w:val="ListParagraph"/>
+              <w:numPr>
+                <w:ilvl w:val="1"/>
+                <w:numId w:val="4"/>
+              </w:numPr>
+              <w:ind w:left="883"/>
+            </w:pPr>
+            <w:r>
+              <w:rPr>
+                <w:b/>
+              </w:rPr>
+              <w:t xml:space="preserve">PU </w:t>
+            </w:r>
+            <w:r>
+              <w:rPr>
+                <w:b/>
+              </w:rPr>
+              <w:t>Sprawdzenie czy są wolne miejsca w danej grupie</w:t>
+            </w:r>
+          </w:p>
+          <w:p>
+            <w:pPr>
+              <w:pStyle w:val="ListParagraph"/>
+              <w:numPr>
+                <w:ilvl w:val="1"/>
+                <w:numId w:val="4"/>
+              </w:numPr>
+              <w:ind w:left="883"/>
+            </w:pPr>
+            <w:r>
+              <w:rPr>
+                <w:b/>
+              </w:rPr>
+              <w:t xml:space="preserve">PU Sprawdzenie czy student jest </w:t>
+            </w:r>
+            <w:r>
+              <w:rPr>
+                <w:b/>
+              </w:rPr>
+              <w:t>już</w:t>
+            </w:r>
+            <w:r>
+              <w:rPr>
+                <w:b/>
+              </w:rPr>
+              <w:t xml:space="preserve"> w innej grupie tego samego kursu</w:t>
+            </w:r>
+            <w:r>
+              <w:t>.</w:t>
+            </w:r>
+          </w:p>
+          <w:p>
+            <w:pPr>
+              <w:pStyle w:val="ListParagraph"/>
+              <w:numPr>
+                <w:ilvl w:val="0"/>
+                <w:numId w:val="4"/>
+              </w:numPr>
+              <w:ind w:left="458"/>
+            </w:pPr>
+            <w:r>
+              <w:rPr>
+                <w:b/>
+              </w:rPr>
+              <w:t>PU Wypis z grupy</w:t>
+            </w:r>
+            <w:r>
+              <w:t xml:space="preserve"> powiązany poprzez &lt;&lt;include&gt;&gt; z </w:t>
+            </w:r>
+            <w:r>
+              <w:rPr>
+                <w:b/>
+              </w:rPr>
+              <w:t>PU Wyszukiwanie grupy zajęciowej</w:t>
+            </w:r>
+            <w:r>
+              <w:t>.</w:t>
+            </w:r>
+          </w:p>
+          <w:p>
+            <w:pPr>
+              <w:pStyle w:val="ListParagraph"/>
+              <w:numPr>
+                <w:ilvl w:val="0"/>
+                <w:numId w:val="4"/>
+              </w:numPr>
+              <w:ind w:left="458"/>
+              <w:rPr>
+                <w:b/>
+              </w:rPr>
+            </w:pPr>
+            <w:r>
+              <w:rPr>
+                <w:b/>
+              </w:rPr>
+              <w:t xml:space="preserve">PU </w:t>
+            </w:r>
+            <w:r>
+              <w:rPr>
+                <w:b/>
+              </w:rPr>
+              <w:t>Wyświetlenie</w:t>
+            </w:r>
+            <w:r>
+              <w:rPr>
+                <w:b/>
+              </w:rPr>
+              <w:t xml:space="preserve"> </w:t>
+            </w:r>
+            <w:r>
+              <w:rPr>
+                <w:b/>
+              </w:rPr>
+              <w:t>dostępnych</w:t>
+            </w:r>
+            <w:r>
+              <w:rPr>
+                <w:b/>
+              </w:rPr>
+              <w:t xml:space="preserve"> grup zajęciowych</w:t>
+            </w:r>
+          </w:p>
+          <w:p>
+            <w:pPr>
+              <w:pStyle w:val="ListParagraph"/>
+              <w:numPr>
+                <w:ilvl w:val="0"/>
+                <w:numId w:val="4"/>
+              </w:numPr>
+              <w:ind w:left="458"/>
+            </w:pPr>
+            <w:r>
+              <w:rPr>
+                <w:b/>
+              </w:rPr>
+              <w:t xml:space="preserve">PU </w:t>
+            </w:r>
+            <w:r>
+              <w:rPr>
+                <w:b/>
+              </w:rPr>
+              <w:t>Przeglądanie</w:t>
+            </w:r>
+            <w:r>
+              <w:rPr>
+                <w:b/>
+              </w:rPr>
+              <w:t xml:space="preserve"> grup do </w:t>
+            </w:r>
+            <w:r>
+              <w:rPr>
+                <w:b/>
+              </w:rPr>
+              <w:t>których</w:t>
+            </w:r>
+            <w:r>
+              <w:rPr>
+                <w:b/>
+              </w:rPr>
+              <w:t xml:space="preserve"> jest zapisany</w:t>
             </w:r>
           </w:p>
         </w:tc>
@@ -291,26 +470,643 @@
       <w:tr>
         <w:tc>
           <w:tcPr>
-            <w:tcW w:w="4531" w:type="dxa"/>
-          </w:tcPr>
-          <w:p>
-            <w:r>
+            <w:tcW w:w="1413" w:type="dxa"/>
+          </w:tcPr>
+          <w:p>
+            <w:r>
+              <w:t>Miła pani z dziekanatu</w:t>
+            </w:r>
+          </w:p>
+        </w:tc>
+        <w:tc>
+          <w:tcPr>
+            <w:tcW w:w="3824" w:type="dxa"/>
+          </w:tcPr>
+          <w:p>
+            <w:r>
+              <w:t>Dziekanat może wykonywać administracyjne zapisy i wypisy oraz zarządza bazą kursów i grup zajęciowych (tworzenie, usuwanie, modyfikacja)</w:t>
+            </w:r>
+          </w:p>
+        </w:tc>
+        <w:tc>
+          <w:tcPr>
+            <w:tcW w:w="3825" w:type="dxa"/>
+          </w:tcPr>
+          <w:p>
+            <w:pPr>
+              <w:pStyle w:val="ListParagraph"/>
+              <w:numPr>
+                <w:ilvl w:val="0"/>
+                <w:numId w:val="5"/>
+              </w:numPr>
+              <w:ind w:left="458"/>
+            </w:pPr>
+            <w:r>
+              <w:rPr>
+                <w:b/>
+              </w:rPr>
+              <w:t>PU Administracyjny zapis</w:t>
+            </w:r>
+            <w:r>
+              <w:t xml:space="preserve"> powiązany przez &lt;&lt;include&gt;&gt; z:</w:t>
+            </w:r>
+          </w:p>
+          <w:p>
+            <w:pPr>
+              <w:pStyle w:val="ListParagraph"/>
+              <w:numPr>
+                <w:ilvl w:val="1"/>
+                <w:numId w:val="5"/>
+              </w:numPr>
+              <w:ind w:left="883"/>
+              <w:rPr>
+                <w:b/>
+              </w:rPr>
+            </w:pPr>
+            <w:r>
+              <w:rPr>
+                <w:b/>
+              </w:rPr>
+              <w:t>PU Wyszukiwanie grupy zajęciowej</w:t>
+            </w:r>
+          </w:p>
+          <w:p>
+            <w:pPr>
+              <w:pStyle w:val="ListParagraph"/>
+              <w:numPr>
+                <w:ilvl w:val="1"/>
+                <w:numId w:val="5"/>
+              </w:numPr>
+              <w:ind w:left="883"/>
+              <w:rPr>
+                <w:b/>
+              </w:rPr>
+            </w:pPr>
+            <w:r>
+              <w:rPr>
+                <w:b/>
+              </w:rPr>
+              <w:t>PU Wyszukiwanie studenta</w:t>
+            </w:r>
+          </w:p>
+          <w:p>
+            <w:pPr>
+              <w:pStyle w:val="ListParagraph"/>
+              <w:numPr>
+                <w:ilvl w:val="1"/>
+                <w:numId w:val="5"/>
+              </w:numPr>
+              <w:ind w:left="883"/>
+              <w:rPr>
+                <w:b/>
+              </w:rPr>
+            </w:pPr>
+            <w:r>
+              <w:rPr>
+                <w:b/>
+              </w:rPr>
+              <w:t xml:space="preserve">PU Sprawdzenie czy student jest </w:t>
+            </w:r>
+            <w:r>
+              <w:rPr>
+                <w:b/>
+              </w:rPr>
+              <w:t>już</w:t>
+            </w:r>
+            <w:r>
+              <w:rPr>
+                <w:b/>
+              </w:rPr>
+              <w:t xml:space="preserve"> w innej grupie tego samego kursu</w:t>
+            </w:r>
+          </w:p>
+          <w:p>
+            <w:pPr>
+              <w:pStyle w:val="ListParagraph"/>
+              <w:numPr>
+                <w:ilvl w:val="1"/>
+                <w:numId w:val="5"/>
+              </w:numPr>
+              <w:ind w:left="883"/>
+              <w:rPr>
+                <w:b/>
+              </w:rPr>
+            </w:pPr>
+            <w:r>
+              <w:rPr>
+                <w:b/>
+              </w:rPr>
+              <w:t>PU Sprawdzenie czy są wolne miejsca w danej grupie</w:t>
+            </w:r>
+          </w:p>
+          <w:p>
+            <w:pPr>
+              <w:pStyle w:val="ListParagraph"/>
+              <w:numPr>
+                <w:ilvl w:val="0"/>
+                <w:numId w:val="5"/>
+              </w:numPr>
+              <w:ind w:left="458"/>
+            </w:pPr>
+            <w:r>
+              <w:rPr>
+                <w:b/>
+              </w:rPr>
+              <w:t>PU Administracyjny wypis</w:t>
+            </w:r>
+            <w:r>
+              <w:t xml:space="preserve"> powiązany przez &lt;&lt;include&gt;&gt; z:</w:t>
+            </w:r>
+          </w:p>
+          <w:p>
+            <w:pPr>
+              <w:pStyle w:val="ListParagraph"/>
+              <w:numPr>
+                <w:ilvl w:val="1"/>
+                <w:numId w:val="5"/>
+              </w:numPr>
+              <w:ind w:left="883"/>
+              <w:rPr>
+                <w:b/>
+              </w:rPr>
+            </w:pPr>
+            <w:r>
+              <w:rPr>
+                <w:b/>
+              </w:rPr>
+              <w:t>PU Wyszukiwanie grupy zajęciowej</w:t>
+            </w:r>
+          </w:p>
+          <w:p>
+            <w:pPr>
+              <w:pStyle w:val="ListParagraph"/>
+              <w:numPr>
+                <w:ilvl w:val="1"/>
+                <w:numId w:val="5"/>
+              </w:numPr>
+              <w:ind w:left="883"/>
+              <w:rPr>
+                <w:b/>
+              </w:rPr>
+            </w:pPr>
+            <w:r>
+              <w:rPr>
+                <w:b/>
+              </w:rPr>
+              <w:t>PU Wyszukiwanie studenta</w:t>
+            </w:r>
+          </w:p>
+          <w:p>
+            <w:pPr>
+              <w:pStyle w:val="ListParagraph"/>
+              <w:numPr>
+                <w:ilvl w:val="0"/>
+                <w:numId w:val="5"/>
+              </w:numPr>
+              <w:ind w:left="458"/>
+            </w:pPr>
+            <w:r>
+              <w:rPr>
+                <w:b/>
+              </w:rPr>
+              <w:t>PU Dodanie studenta</w:t>
+            </w:r>
+            <w:r>
+              <w:t xml:space="preserve"> powiązany przez &lt;&lt;include&gt;&gt; z </w:t>
+            </w:r>
+            <w:r>
+              <w:rPr>
+                <w:b/>
+              </w:rPr>
+              <w:t>PU Wyszukiwanie studenta</w:t>
+            </w:r>
+            <w:r>
+              <w:t>.</w:t>
+            </w:r>
+          </w:p>
+          <w:p>
+            <w:pPr>
+              <w:pStyle w:val="ListParagraph"/>
+              <w:numPr>
+                <w:ilvl w:val="0"/>
+                <w:numId w:val="5"/>
+              </w:numPr>
+              <w:ind w:left="458"/>
+            </w:pPr>
+            <w:r>
+              <w:rPr>
+                <w:b/>
+              </w:rPr>
+              <w:lastRenderedPageBreak/>
+              <w:t xml:space="preserve">PU </w:t>
+            </w:r>
+            <w:r>
+              <w:rPr>
+                <w:b/>
+              </w:rPr>
               <w:t>Usuniecie studenta</w:t>
             </w:r>
-          </w:p>
-        </w:tc>
-        <w:tc>
-          <w:tcPr>
-            <w:tcW w:w="4531" w:type="dxa"/>
-          </w:tcPr>
-          <w:p>
-            <w:r>
-              <w:t>* Wybranie studenta z listy, badz podanie danych studenta</w:t>
-            </w:r>
-          </w:p>
-          <w:p>
-            <w:r>
-              <w:t>* Usuniecie stdenta z bazy</w:t>
+            <w:r>
+              <w:t xml:space="preserve"> powiązany przez &lt;&lt;include&gt;&gt; z </w:t>
+            </w:r>
+            <w:r>
+              <w:rPr>
+                <w:b/>
+              </w:rPr>
+              <w:t>PU Wyszukiwanie studenta</w:t>
+            </w:r>
+            <w:r>
+              <w:t>.</w:t>
+            </w:r>
+          </w:p>
+          <w:p>
+            <w:pPr>
+              <w:pStyle w:val="ListParagraph"/>
+              <w:numPr>
+                <w:ilvl w:val="0"/>
+                <w:numId w:val="5"/>
+              </w:numPr>
+              <w:ind w:left="458"/>
+            </w:pPr>
+            <w:r>
+              <w:rPr>
+                <w:b/>
+              </w:rPr>
+              <w:t xml:space="preserve">PU </w:t>
+            </w:r>
+            <w:r>
+              <w:rPr>
+                <w:b/>
+              </w:rPr>
+              <w:t>Edycja studenta</w:t>
+            </w:r>
+            <w:r>
+              <w:t xml:space="preserve"> powiązany przez &lt;&lt;include&gt;&gt; </w:t>
+            </w:r>
+            <w:r>
+              <w:t xml:space="preserve">z </w:t>
+            </w:r>
+            <w:r>
+              <w:rPr>
+                <w:b/>
+              </w:rPr>
+              <w:t>PU Wyszukiwanie studenta</w:t>
+            </w:r>
+            <w:r>
+              <w:t>.</w:t>
+            </w:r>
+          </w:p>
+          <w:p>
+            <w:pPr>
+              <w:pStyle w:val="ListParagraph"/>
+              <w:numPr>
+                <w:ilvl w:val="0"/>
+                <w:numId w:val="5"/>
+              </w:numPr>
+              <w:ind w:left="458"/>
+            </w:pPr>
+            <w:r>
+              <w:rPr>
+                <w:b/>
+              </w:rPr>
+              <w:t>PU Utworzenie grupy zajęciowej</w:t>
+            </w:r>
+            <w:r>
+              <w:t xml:space="preserve"> powiązany przez &lt;&lt;include&gt;&gt; z:</w:t>
+            </w:r>
+          </w:p>
+          <w:p>
+            <w:pPr>
+              <w:pStyle w:val="ListParagraph"/>
+              <w:numPr>
+                <w:ilvl w:val="1"/>
+                <w:numId w:val="5"/>
+              </w:numPr>
+              <w:ind w:left="883"/>
+              <w:rPr>
+                <w:b/>
+              </w:rPr>
+            </w:pPr>
+            <w:r>
+              <w:rPr>
+                <w:b/>
+              </w:rPr>
+              <w:t>PU Wyszukiwanie grupy zajęciowej</w:t>
+            </w:r>
+          </w:p>
+          <w:p>
+            <w:pPr>
+              <w:pStyle w:val="ListParagraph"/>
+              <w:numPr>
+                <w:ilvl w:val="1"/>
+                <w:numId w:val="5"/>
+              </w:numPr>
+              <w:ind w:left="883"/>
+              <w:rPr>
+                <w:b/>
+              </w:rPr>
+            </w:pPr>
+            <w:r>
+              <w:rPr>
+                <w:b/>
+              </w:rPr>
+              <w:t>PU Wyszukiwanie kursu</w:t>
+            </w:r>
+          </w:p>
+          <w:p>
+            <w:pPr>
+              <w:pStyle w:val="ListParagraph"/>
+              <w:numPr>
+                <w:ilvl w:val="0"/>
+                <w:numId w:val="5"/>
+              </w:numPr>
+              <w:ind w:left="458"/>
+            </w:pPr>
+            <w:r>
+              <w:rPr>
+                <w:b/>
+              </w:rPr>
+              <w:t>PU Edycja grupy zajęciowej</w:t>
+            </w:r>
+            <w:r>
+              <w:t xml:space="preserve"> powiązany przez &lt;&lt;include&gt;&gt; z </w:t>
+            </w:r>
+            <w:r>
+              <w:rPr>
+                <w:b/>
+              </w:rPr>
+              <w:t xml:space="preserve">PU </w:t>
+            </w:r>
+            <w:r>
+              <w:rPr>
+                <w:b/>
+              </w:rPr>
+              <w:t>Wyszukiwanie grupy zajęciowej</w:t>
+            </w:r>
+            <w:r>
+              <w:t>.</w:t>
+            </w:r>
+          </w:p>
+          <w:p>
+            <w:pPr>
+              <w:pStyle w:val="ListParagraph"/>
+              <w:numPr>
+                <w:ilvl w:val="0"/>
+                <w:numId w:val="5"/>
+              </w:numPr>
+              <w:ind w:left="458"/>
+            </w:pPr>
+            <w:r>
+              <w:rPr>
+                <w:b/>
+              </w:rPr>
+              <w:t xml:space="preserve">PU </w:t>
+            </w:r>
+            <w:r>
+              <w:rPr>
+                <w:b/>
+              </w:rPr>
+              <w:t xml:space="preserve">Usuniecie grupy </w:t>
+            </w:r>
+            <w:r>
+              <w:rPr>
+                <w:b/>
+              </w:rPr>
+              <w:t>zajęciowej</w:t>
+            </w:r>
+            <w:r>
+              <w:t xml:space="preserve"> </w:t>
+            </w:r>
+            <w:r>
+              <w:t xml:space="preserve">powiązany przez &lt;&lt;include&gt;&gt; z </w:t>
+            </w:r>
+            <w:r>
+              <w:rPr>
+                <w:b/>
+              </w:rPr>
+              <w:t>PU Wyszukiwanie grupy zajęciowej</w:t>
+            </w:r>
+            <w:r>
+              <w:t>.</w:t>
+            </w:r>
+          </w:p>
+          <w:p>
+            <w:pPr>
+              <w:pStyle w:val="ListParagraph"/>
+              <w:numPr>
+                <w:ilvl w:val="0"/>
+                <w:numId w:val="5"/>
+              </w:numPr>
+              <w:ind w:left="458"/>
+            </w:pPr>
+            <w:r>
+              <w:rPr>
+                <w:b/>
+              </w:rPr>
+              <w:t>PU Utworzenie kursu</w:t>
+            </w:r>
+            <w:r>
+              <w:t xml:space="preserve"> powiązany przez &lt;&lt;include&gt;&gt; z </w:t>
+            </w:r>
+            <w:r>
+              <w:rPr>
+                <w:b/>
+              </w:rPr>
+              <w:t>PU Wyszukiwanie kursu</w:t>
+            </w:r>
+            <w:r>
+              <w:t>.</w:t>
+            </w:r>
+          </w:p>
+          <w:p>
+            <w:pPr>
+              <w:pStyle w:val="ListParagraph"/>
+              <w:numPr>
+                <w:ilvl w:val="0"/>
+                <w:numId w:val="5"/>
+              </w:numPr>
+              <w:ind w:left="458"/>
+            </w:pPr>
+            <w:r>
+              <w:rPr>
+                <w:b/>
+              </w:rPr>
+              <w:t xml:space="preserve">PU </w:t>
+            </w:r>
+            <w:r>
+              <w:rPr>
+                <w:b/>
+              </w:rPr>
+              <w:t>Edycja kursu</w:t>
+            </w:r>
+            <w:r>
+              <w:t xml:space="preserve"> powiązany przez &lt;&lt;include&gt;&gt; z </w:t>
+            </w:r>
+            <w:r>
+              <w:rPr>
+                <w:b/>
+              </w:rPr>
+              <w:t>PU Wyszukiwanie kursu</w:t>
+            </w:r>
+            <w:r>
+              <w:t>.</w:t>
+            </w:r>
+          </w:p>
+          <w:p>
+            <w:pPr>
+              <w:pStyle w:val="ListParagraph"/>
+              <w:numPr>
+                <w:ilvl w:val="0"/>
+                <w:numId w:val="5"/>
+              </w:numPr>
+              <w:ind w:left="458"/>
+            </w:pPr>
+            <w:r>
+              <w:rPr>
+                <w:b/>
+              </w:rPr>
+              <w:t xml:space="preserve">PU </w:t>
+            </w:r>
+            <w:r>
+              <w:rPr>
+                <w:b/>
+              </w:rPr>
+              <w:t>Usuniecie kursu</w:t>
+            </w:r>
+            <w:r>
+              <w:t xml:space="preserve"> powiązany przez &lt;&lt;include&gt;&gt; z:</w:t>
+            </w:r>
+          </w:p>
+          <w:p>
+            <w:pPr>
+              <w:pStyle w:val="ListParagraph"/>
+              <w:numPr>
+                <w:ilvl w:val="1"/>
+                <w:numId w:val="5"/>
+              </w:numPr>
+              <w:ind w:left="883"/>
+              <w:rPr>
+                <w:b/>
+              </w:rPr>
+            </w:pPr>
+            <w:r>
+              <w:rPr>
+                <w:b/>
+              </w:rPr>
+              <w:t xml:space="preserve">PU Usuniecie wszystkich grup </w:t>
+            </w:r>
+            <w:r>
+              <w:rPr>
+                <w:b/>
+              </w:rPr>
+              <w:t>zajęciowych</w:t>
+            </w:r>
+            <w:r>
+              <w:rPr>
+                <w:b/>
+              </w:rPr>
+              <w:t xml:space="preserve"> danego kursu</w:t>
+            </w:r>
+          </w:p>
+          <w:p>
+            <w:pPr>
+              <w:pStyle w:val="ListParagraph"/>
+              <w:numPr>
+                <w:ilvl w:val="1"/>
+                <w:numId w:val="5"/>
+              </w:numPr>
+              <w:ind w:left="883"/>
+              <w:rPr>
+                <w:b/>
+              </w:rPr>
+            </w:pPr>
+            <w:r>
+              <w:rPr>
+                <w:b/>
+              </w:rPr>
+              <w:t>PU Wyszukiwanie kursu</w:t>
+            </w:r>
+          </w:p>
+          <w:p>
+            <w:pPr>
+              <w:pStyle w:val="ListParagraph"/>
+              <w:numPr>
+                <w:ilvl w:val="1"/>
+                <w:numId w:val="5"/>
+              </w:numPr>
+              <w:ind w:left="883"/>
+            </w:pPr>
+            <w:r>
+              <w:rPr>
+                <w:b/>
+              </w:rPr>
+              <w:t xml:space="preserve">PU Sprawdzenie czy kurs posiada grupy </w:t>
+            </w:r>
+            <w:r>
+              <w:rPr>
+                <w:b/>
+              </w:rPr>
+              <w:t>zajęciowe</w:t>
+            </w:r>
+          </w:p>
+        </w:tc>
+      </w:tr>
+    </w:tbl>
+    <w:p/>
+    <w:p>
+      <w:pPr>
+        <w:pStyle w:val="Heading1"/>
+      </w:pPr>
+      <w:r>
+        <w:t>Słowny opis przypadków użycia</w:t>
+      </w:r>
+    </w:p>
+    <w:tbl>
+      <w:tblPr>
+        <w:tblStyle w:val="TableGrid"/>
+        <w:tblW w:w="9067" w:type="dxa"/>
+        <w:tblLook w:val="04A0" w:firstRow="1" w:lastRow="0" w:firstColumn="1" w:lastColumn="0" w:noHBand="0" w:noVBand="1"/>
+      </w:tblPr>
+      <w:tblGrid>
+        <w:gridCol w:w="4533"/>
+        <w:gridCol w:w="4534"/>
+      </w:tblGrid>
+      <w:tr>
+        <w:tc>
+          <w:tcPr>
+            <w:tcW w:w="4533" w:type="dxa"/>
+          </w:tcPr>
+          <w:p>
+            <w:pPr>
+              <w:jc w:val="center"/>
+              <w:rPr>
+                <w:b/>
+              </w:rPr>
+            </w:pPr>
+            <w:r>
+              <w:rPr>
+                <w:b/>
+              </w:rPr>
+              <w:t>Przypadek</w:t>
+            </w:r>
+          </w:p>
+        </w:tc>
+        <w:tc>
+          <w:tcPr>
+            <w:tcW w:w="4534" w:type="dxa"/>
+          </w:tcPr>
+          <w:p>
+            <w:pPr>
+              <w:jc w:val="center"/>
+              <w:rPr>
+                <w:b/>
+              </w:rPr>
+            </w:pPr>
+            <w:r>
+              <w:rPr>
+                <w:b/>
+              </w:rPr>
+              <w:t>Opis</w:t>
             </w:r>
           </w:p>
         </w:tc>
@@ -318,588 +1114,386 @@
       <w:tr>
         <w:tc>
           <w:tcPr>
-            <w:tcW w:w="4531" w:type="dxa"/>
-          </w:tcPr>
-          <w:p>
-            <w:r>
-              <w:lastRenderedPageBreak/>
-              <w:t>Edycja studenta</w:t>
-            </w:r>
-          </w:p>
-        </w:tc>
-        <w:tc>
-          <w:tcPr>
-            <w:tcW w:w="4531" w:type="dxa"/>
-          </w:tcPr>
-          <w:p>
-            <w:r>
-              <w:t>* Wybranie studenta badz podanie aktualnych danych</w:t>
-            </w:r>
-          </w:p>
-          <w:p>
-            <w:r>
-              <w:t>* Podanie nowych danych</w:t>
-            </w:r>
-          </w:p>
-          <w:p>
-            <w:r>
-              <w:t>* Sprawdzenie poprawnosci</w:t>
-            </w:r>
-          </w:p>
-          <w:p>
-            <w:r>
-              <w:t>* Aktualizacja w bazie</w:t>
-            </w:r>
-          </w:p>
+            <w:tcW w:w="4533" w:type="dxa"/>
+          </w:tcPr>
+          <w:p>
+            <w:r>
+              <w:t>Dodanie studenta</w:t>
+            </w:r>
+          </w:p>
+        </w:tc>
+        <w:tc>
+          <w:tcPr>
+            <w:tcW w:w="4534" w:type="dxa"/>
+          </w:tcPr>
+          <w:p/>
         </w:tc>
       </w:tr>
       <w:tr>
         <w:tc>
           <w:tcPr>
-            <w:tcW w:w="4531" w:type="dxa"/>
-          </w:tcPr>
-          <w:p>
-            <w:r>
-              <w:t>Administracyjny zapis</w:t>
-            </w:r>
-          </w:p>
-        </w:tc>
-        <w:tc>
-          <w:tcPr>
-            <w:tcW w:w="4531" w:type="dxa"/>
-          </w:tcPr>
-          <w:p>
-            <w:r>
-              <w:t>* Pracownik dziekanatu może zapisać administracyjnie danego studenta do danego kursu</w:t>
-            </w:r>
-          </w:p>
-          <w:p>
-            <w:r>
-              <w:t>*Jeśli jest miejsce w grupie oraz student nie jest już zapisany na dany kurs następuje zapis administracyjny</w:t>
-            </w:r>
-          </w:p>
+            <w:tcW w:w="4533" w:type="dxa"/>
+          </w:tcPr>
+          <w:p>
+            <w:r>
+              <w:t>Usuniecie studenta</w:t>
+            </w:r>
+          </w:p>
+        </w:tc>
+        <w:tc>
+          <w:tcPr>
+            <w:tcW w:w="4534" w:type="dxa"/>
+          </w:tcPr>
+          <w:p/>
         </w:tc>
       </w:tr>
       <w:tr>
         <w:tc>
           <w:tcPr>
-            <w:tcW w:w="4531" w:type="dxa"/>
-          </w:tcPr>
-          <w:p>
-            <w:r>
-              <w:t>Administracyjny wypis</w:t>
-            </w:r>
-          </w:p>
-        </w:tc>
-        <w:tc>
-          <w:tcPr>
-            <w:tcW w:w="4531" w:type="dxa"/>
-          </w:tcPr>
-          <w:p>
-            <w:r>
-              <w:t>* Pracownik dziekanatu może wypisac administracyjnie danego studenta do danego kursu</w:t>
-            </w:r>
-          </w:p>
-          <w:p>
-            <w:r>
-              <w:t>* Jeśli student o podanych danych istnieje i jest zapisany do danej grupy następuje wypis</w:t>
-            </w:r>
-          </w:p>
+            <w:tcW w:w="4533" w:type="dxa"/>
+          </w:tcPr>
+          <w:p>
+            <w:r>
+              <w:t>Edycja studenta</w:t>
+            </w:r>
+          </w:p>
+        </w:tc>
+        <w:tc>
+          <w:tcPr>
+            <w:tcW w:w="4534" w:type="dxa"/>
+          </w:tcPr>
+          <w:p/>
         </w:tc>
       </w:tr>
       <w:tr>
         <w:tc>
           <w:tcPr>
-            <w:tcW w:w="4531" w:type="dxa"/>
-          </w:tcPr>
-          <w:p>
-            <w:r>
-              <w:t>Usuniecie grupy zajeciowej</w:t>
-            </w:r>
-          </w:p>
-        </w:tc>
-        <w:tc>
-          <w:tcPr>
-            <w:tcW w:w="4531" w:type="dxa"/>
-          </w:tcPr>
-          <w:p>
-            <w:r>
-              <w:t>* Pracownik dziekanatu może usunąć grupę zajęciowa</w:t>
-            </w:r>
-          </w:p>
-          <w:p>
-            <w:r>
-              <w:t>*Wyszukanie grupy w celu sprawdzenia czy dana grupa istnieje</w:t>
-            </w:r>
-          </w:p>
-          <w:p>
-            <w:r>
-              <w:t>* Następuje usunięcie grupy</w:t>
-            </w:r>
-          </w:p>
+            <w:tcW w:w="4533" w:type="dxa"/>
+          </w:tcPr>
+          <w:p>
+            <w:r>
+              <w:t>Administracyjny zapis</w:t>
+            </w:r>
+          </w:p>
+        </w:tc>
+        <w:tc>
+          <w:tcPr>
+            <w:tcW w:w="4534" w:type="dxa"/>
+          </w:tcPr>
+          <w:p/>
         </w:tc>
       </w:tr>
       <w:tr>
         <w:tc>
           <w:tcPr>
-            <w:tcW w:w="4531" w:type="dxa"/>
-          </w:tcPr>
-          <w:p>
-            <w:r>
-              <w:t>Edycja grupy zajeciowej</w:t>
-            </w:r>
-          </w:p>
-        </w:tc>
-        <w:tc>
-          <w:tcPr>
-            <w:tcW w:w="4531" w:type="dxa"/>
-          </w:tcPr>
-          <w:p>
-            <w:r>
-              <w:t>*Pracownik może edytować dane grupy zajeciowej</w:t>
-            </w:r>
-          </w:p>
-          <w:p>
-            <w:r>
-              <w:t>*wyszukanie grupy zajeciowej</w:t>
-            </w:r>
-          </w:p>
-          <w:p>
-            <w:r>
-              <w:t>*sprawdzenie poprawnosci danych</w:t>
-            </w:r>
-          </w:p>
+            <w:tcW w:w="4533" w:type="dxa"/>
+          </w:tcPr>
+          <w:p>
+            <w:r>
+              <w:t>Administracyjny wypis</w:t>
+            </w:r>
+          </w:p>
+        </w:tc>
+        <w:tc>
+          <w:tcPr>
+            <w:tcW w:w="4534" w:type="dxa"/>
+          </w:tcPr>
+          <w:p/>
         </w:tc>
       </w:tr>
       <w:tr>
         <w:tc>
           <w:tcPr>
-            <w:tcW w:w="4531" w:type="dxa"/>
-          </w:tcPr>
-          <w:p>
-            <w:r>
-              <w:t>Utworzenie grupy zajeciowej</w:t>
-            </w:r>
-          </w:p>
-        </w:tc>
-        <w:tc>
-          <w:tcPr>
-            <w:tcW w:w="4531" w:type="dxa"/>
-          </w:tcPr>
-          <w:p>
-            <w:r>
-              <w:t>*Pracownik dziekanatu tworzy grupe zajeciowa</w:t>
-            </w:r>
-          </w:p>
-          <w:p>
-            <w:r>
-              <w:t>*sprawdzenie poprawnosci danych</w:t>
-            </w:r>
-          </w:p>
+            <w:tcW w:w="4533" w:type="dxa"/>
+          </w:tcPr>
+          <w:p>
+            <w:r>
+              <w:t>Usuniecie grupy zajęciowej</w:t>
+            </w:r>
+          </w:p>
+        </w:tc>
+        <w:tc>
+          <w:tcPr>
+            <w:tcW w:w="4534" w:type="dxa"/>
+          </w:tcPr>
+          <w:p/>
         </w:tc>
       </w:tr>
       <w:tr>
         <w:tc>
           <w:tcPr>
-            <w:tcW w:w="4531" w:type="dxa"/>
-          </w:tcPr>
-          <w:p>
-            <w:r>
-              <w:t>Usuniecie kursu</w:t>
-            </w:r>
-          </w:p>
-        </w:tc>
-        <w:tc>
-          <w:tcPr>
-            <w:tcW w:w="4531" w:type="dxa"/>
-          </w:tcPr>
-          <w:p>
-            <w:r>
-              <w:t>* Pracownik dziekanatu może usunąć grupe kursu</w:t>
-            </w:r>
-          </w:p>
-          <w:p>
-            <w:r>
-              <w:t>* Wyszukanie kursu</w:t>
-            </w:r>
-          </w:p>
-          <w:p>
-            <w:r>
-              <w:t>* Sprawdzenie czy kurs ma grupy zajeciowe</w:t>
-            </w:r>
-          </w:p>
-          <w:p>
-            <w:r>
-              <w:t xml:space="preserve">        jeśli ma to podjecie decyzji o usunieciu grup zajęciowych</w:t>
-            </w:r>
-          </w:p>
-          <w:p>
-            <w:r>
-              <w:t>* Usunięcie kursu</w:t>
-            </w:r>
-          </w:p>
+            <w:tcW w:w="4533" w:type="dxa"/>
+          </w:tcPr>
+          <w:p>
+            <w:r>
+              <w:t>Edycja grupy zajęciowej</w:t>
+            </w:r>
+          </w:p>
+        </w:tc>
+        <w:tc>
+          <w:tcPr>
+            <w:tcW w:w="4534" w:type="dxa"/>
+          </w:tcPr>
+          <w:p/>
         </w:tc>
       </w:tr>
       <w:tr>
         <w:tc>
           <w:tcPr>
-            <w:tcW w:w="4531" w:type="dxa"/>
-          </w:tcPr>
-          <w:p>
-            <w:r>
-              <w:t>Edycja kursu</w:t>
-            </w:r>
-          </w:p>
-        </w:tc>
-        <w:tc>
-          <w:tcPr>
-            <w:tcW w:w="4531" w:type="dxa"/>
-          </w:tcPr>
-          <w:p>
-            <w:r>
-              <w:t>*Pracownik dziekanatu może edytować dane na temat kursu</w:t>
-            </w:r>
-          </w:p>
-          <w:p>
-            <w:r>
-              <w:t>*Wyszukanie kursu</w:t>
-            </w:r>
-          </w:p>
-          <w:p>
-            <w:r>
-              <w:t>*Sprawdzenie poprawności danych</w:t>
-            </w:r>
-          </w:p>
+            <w:tcW w:w="4533" w:type="dxa"/>
+          </w:tcPr>
+          <w:p>
+            <w:r>
+              <w:t>Utworzenie grupy zajęciowej</w:t>
+            </w:r>
+          </w:p>
+        </w:tc>
+        <w:tc>
+          <w:tcPr>
+            <w:tcW w:w="4534" w:type="dxa"/>
+          </w:tcPr>
+          <w:p/>
         </w:tc>
       </w:tr>
       <w:tr>
         <w:tc>
           <w:tcPr>
-            <w:tcW w:w="4531" w:type="dxa"/>
-          </w:tcPr>
-          <w:p>
-            <w:r>
-              <w:t>Utworzenie kursu</w:t>
-            </w:r>
-          </w:p>
-        </w:tc>
-        <w:tc>
-          <w:tcPr>
-            <w:tcW w:w="4531" w:type="dxa"/>
-          </w:tcPr>
-          <w:p>
-            <w:r>
-              <w:t>*Pracownik tworzy kurs</w:t>
-            </w:r>
-          </w:p>
-          <w:p>
-            <w:r>
-              <w:t>*Sprawdzenie czy dany kurs już istnieje</w:t>
-            </w:r>
-          </w:p>
-          <w:p>
-            <w:r>
-              <w:t>*Sprawdzenie poprawnosci danych</w:t>
-            </w:r>
-          </w:p>
-          <w:p>
-            <w:r>
-              <w:t>*Utworzenie kursu</w:t>
-            </w:r>
-          </w:p>
+            <w:tcW w:w="4533" w:type="dxa"/>
+          </w:tcPr>
+          <w:p>
+            <w:r>
+              <w:t>Usuniecie kursu</w:t>
+            </w:r>
+          </w:p>
+        </w:tc>
+        <w:tc>
+          <w:tcPr>
+            <w:tcW w:w="4534" w:type="dxa"/>
+          </w:tcPr>
+          <w:p/>
         </w:tc>
       </w:tr>
       <w:tr>
         <w:tc>
           <w:tcPr>
-            <w:tcW w:w="4531" w:type="dxa"/>
-          </w:tcPr>
-          <w:p>
-            <w:r>
-              <w:t>Wyswitlenie dostepnych grup zajeciowych</w:t>
-            </w:r>
-          </w:p>
-        </w:tc>
-        <w:tc>
-          <w:tcPr>
-            <w:tcW w:w="4531" w:type="dxa"/>
-          </w:tcPr>
-          <w:p>
-            <w:r>
-              <w:t>* Pobranie z bazy danych listy wszytskich dostepnych grup zajeciowych i wyswietlenie ich studentowi</w:t>
-            </w:r>
-          </w:p>
+            <w:tcW w:w="4533" w:type="dxa"/>
+          </w:tcPr>
+          <w:p>
+            <w:r>
+              <w:t>Edycja kursu</w:t>
+            </w:r>
+          </w:p>
+        </w:tc>
+        <w:tc>
+          <w:tcPr>
+            <w:tcW w:w="4534" w:type="dxa"/>
+          </w:tcPr>
+          <w:p/>
         </w:tc>
       </w:tr>
       <w:tr>
         <w:tc>
           <w:tcPr>
-            <w:tcW w:w="4531" w:type="dxa"/>
-          </w:tcPr>
-          <w:p>
-            <w:r>
-              <w:t>Zapis do grupy</w:t>
-            </w:r>
-          </w:p>
-        </w:tc>
-        <w:tc>
-          <w:tcPr>
-            <w:tcW w:w="4531" w:type="dxa"/>
-          </w:tcPr>
-          <w:p>
-            <w:r>
-              <w:t>* Student wybiera z listy, badz podaje numer grupy do ktorej chce sie zapisac.</w:t>
-            </w:r>
-          </w:p>
-          <w:p>
-            <w:r>
-              <w:t>* Nastepuje sprawdzenie czy student jest w innej grupie tego samego kursu.</w:t>
-            </w:r>
-          </w:p>
-          <w:p>
-            <w:r>
-              <w:t>* Jesli jest zakoncz UC, jesli nie dodaj go to tej grupy i zakoncz UC.</w:t>
-            </w:r>
-          </w:p>
+            <w:tcW w:w="4533" w:type="dxa"/>
+          </w:tcPr>
+          <w:p>
+            <w:r>
+              <w:t>Utworzenie kursu</w:t>
+            </w:r>
+          </w:p>
+        </w:tc>
+        <w:tc>
+          <w:tcPr>
+            <w:tcW w:w="4534" w:type="dxa"/>
+          </w:tcPr>
+          <w:p/>
         </w:tc>
       </w:tr>
       <w:tr>
         <w:tc>
           <w:tcPr>
-            <w:tcW w:w="4531" w:type="dxa"/>
-          </w:tcPr>
-          <w:p>
-            <w:r>
-              <w:t>Wypis z grupy</w:t>
-            </w:r>
-          </w:p>
-        </w:tc>
-        <w:tc>
-          <w:tcPr>
-            <w:tcW w:w="4531" w:type="dxa"/>
-          </w:tcPr>
-          <w:p>
-            <w:r>
-              <w:t>* Student wybiera z listy zapisanych grup, badz podaje numer z ktorej chce sie wypisac</w:t>
-            </w:r>
-          </w:p>
-          <w:p>
-            <w:r>
-              <w:lastRenderedPageBreak/>
-              <w:t>* Jesli student znajduje sie w podanej grupie nastepuje wypis i konczy sie UC, jesli nie konczy sie UC.</w:t>
-            </w:r>
-          </w:p>
+            <w:tcW w:w="4533" w:type="dxa"/>
+          </w:tcPr>
+          <w:p>
+            <w:r>
+              <w:t>Wyświetlenie dostępnych grup zajęciowych</w:t>
+            </w:r>
+          </w:p>
+        </w:tc>
+        <w:tc>
+          <w:tcPr>
+            <w:tcW w:w="4534" w:type="dxa"/>
+          </w:tcPr>
+          <w:p/>
         </w:tc>
       </w:tr>
       <w:tr>
         <w:tc>
           <w:tcPr>
-            <w:tcW w:w="4531" w:type="dxa"/>
-          </w:tcPr>
-          <w:p>
-            <w:r>
-              <w:lastRenderedPageBreak/>
-              <w:t>Przegladanie grup do ktorych jest zapisany</w:t>
-            </w:r>
-          </w:p>
-        </w:tc>
-        <w:tc>
-          <w:tcPr>
-            <w:tcW w:w="4531" w:type="dxa"/>
-          </w:tcPr>
-          <w:p>
-            <w:r>
-              <w:t>* Pobranie z bazy listy grup do ktorych student jest zapisany i wyswietlenie ich</w:t>
-            </w:r>
-          </w:p>
+            <w:tcW w:w="4533" w:type="dxa"/>
+          </w:tcPr>
+          <w:p>
+            <w:r>
+              <w:t>Zapis do grupy</w:t>
+            </w:r>
+          </w:p>
+        </w:tc>
+        <w:tc>
+          <w:tcPr>
+            <w:tcW w:w="4534" w:type="dxa"/>
+          </w:tcPr>
+          <w:p/>
         </w:tc>
       </w:tr>
       <w:tr>
         <w:tc>
           <w:tcPr>
-            <w:tcW w:w="4531" w:type="dxa"/>
-          </w:tcPr>
-          <w:p>
-            <w:r>
-              <w:t>Usuniecie wszystkich grup zajeciowych danego kursu</w:t>
-            </w:r>
-          </w:p>
-        </w:tc>
-        <w:tc>
-          <w:tcPr>
-            <w:tcW w:w="4531" w:type="dxa"/>
-          </w:tcPr>
-          <w:p>
-            <w:r>
-              <w:t>*</w:t>
-            </w:r>
-            <w:r>
-              <w:t xml:space="preserve"> </w:t>
-            </w:r>
-            <w:r>
-              <w:t>Wyszukanie czy kurs istnieje</w:t>
-            </w:r>
-          </w:p>
-          <w:p>
-            <w:r>
-              <w:t>* Jesli istnieje wyszukanie czy ma grupy zajeciowe</w:t>
-            </w:r>
-          </w:p>
-          <w:p>
-            <w:r>
-              <w:t>* Jesli istneije i ma gz usuniecie kazdej grupy zajeciowej</w:t>
-            </w:r>
-          </w:p>
+            <w:tcW w:w="4533" w:type="dxa"/>
+          </w:tcPr>
+          <w:p>
+            <w:r>
+              <w:t>Wypis z grupy</w:t>
+            </w:r>
+          </w:p>
+        </w:tc>
+        <w:tc>
+          <w:tcPr>
+            <w:tcW w:w="4534" w:type="dxa"/>
+          </w:tcPr>
+          <w:p/>
         </w:tc>
       </w:tr>
       <w:tr>
         <w:tc>
           <w:tcPr>
-            <w:tcW w:w="4531" w:type="dxa"/>
-          </w:tcPr>
-          <w:p>
-            <w:r>
-              <w:t>Wyszukiwanie grupy zajeciowej</w:t>
-            </w:r>
-          </w:p>
-        </w:tc>
-        <w:tc>
-          <w:tcPr>
-            <w:tcW w:w="4531" w:type="dxa"/>
-          </w:tcPr>
-          <w:p>
-            <w:r>
-              <w:t xml:space="preserve">* </w:t>
-            </w:r>
-            <w:r>
-              <w:t>Wyszukanie w bazie danych czy istnieje grupa zajeciowa</w:t>
-            </w:r>
-          </w:p>
+            <w:tcW w:w="4533" w:type="dxa"/>
+          </w:tcPr>
+          <w:p>
+            <w:r>
+              <w:t>Przeglądanie grup do których jest zapisany</w:t>
+            </w:r>
+          </w:p>
+        </w:tc>
+        <w:tc>
+          <w:tcPr>
+            <w:tcW w:w="4534" w:type="dxa"/>
+          </w:tcPr>
+          <w:p/>
         </w:tc>
       </w:tr>
       <w:tr>
         <w:tc>
           <w:tcPr>
-            <w:tcW w:w="4531" w:type="dxa"/>
-          </w:tcPr>
-          <w:p>
-            <w:r>
-              <w:t>Wyszukiwanie kursu</w:t>
-            </w:r>
-          </w:p>
-        </w:tc>
-        <w:tc>
-          <w:tcPr>
-            <w:tcW w:w="4531" w:type="dxa"/>
-          </w:tcPr>
-          <w:p>
-            <w:r>
-              <w:t xml:space="preserve">* </w:t>
-            </w:r>
-            <w:r>
-              <w:t>Wyszukanie w bazie danych czy istnieje kurs</w:t>
-            </w:r>
-          </w:p>
+            <w:tcW w:w="4533" w:type="dxa"/>
+          </w:tcPr>
+          <w:p>
+            <w:r>
+              <w:lastRenderedPageBreak/>
+              <w:t>Usuniecie wszystkich grup zajęciowych danego kursu</w:t>
+            </w:r>
+          </w:p>
+        </w:tc>
+        <w:tc>
+          <w:tcPr>
+            <w:tcW w:w="4534" w:type="dxa"/>
+          </w:tcPr>
+          <w:p/>
         </w:tc>
       </w:tr>
       <w:tr>
         <w:tc>
           <w:tcPr>
-            <w:tcW w:w="4531" w:type="dxa"/>
-          </w:tcPr>
-          <w:p>
-            <w:r>
-              <w:t>Wyszukiwanie studenta</w:t>
-            </w:r>
-          </w:p>
-        </w:tc>
-        <w:tc>
-          <w:tcPr>
-            <w:tcW w:w="4531" w:type="dxa"/>
-          </w:tcPr>
-          <w:p>
-            <w:r>
-              <w:t xml:space="preserve">* </w:t>
-            </w:r>
-            <w:r>
-              <w:t>Wyszukanie w bazie danych czy istnieje student</w:t>
-            </w:r>
-          </w:p>
+            <w:tcW w:w="4533" w:type="dxa"/>
+          </w:tcPr>
+          <w:p>
+            <w:r>
+              <w:t>Wyszukiwanie grupy zajęciowej</w:t>
+            </w:r>
+          </w:p>
+        </w:tc>
+        <w:tc>
+          <w:tcPr>
+            <w:tcW w:w="4534" w:type="dxa"/>
+          </w:tcPr>
+          <w:p/>
         </w:tc>
       </w:tr>
       <w:tr>
         <w:tc>
           <w:tcPr>
-            <w:tcW w:w="4531" w:type="dxa"/>
-          </w:tcPr>
-          <w:p>
-            <w:r>
-              <w:t>Sprawdzenie czy kurs posiada grupy zajeciowe</w:t>
-            </w:r>
-          </w:p>
-        </w:tc>
-        <w:tc>
-          <w:tcPr>
-            <w:tcW w:w="4531" w:type="dxa"/>
-          </w:tcPr>
-          <w:p>
-            <w:r>
-              <w:t>* Wyszukanie kursu</w:t>
-            </w:r>
-          </w:p>
-          <w:p>
-            <w:r>
-              <w:t>* Wyszukanie grup zajeciowych danego kursu</w:t>
-            </w:r>
-          </w:p>
-          <w:p>
-            <w:r>
-              <w:t>* Usuniecie ich</w:t>
-            </w:r>
-          </w:p>
+            <w:tcW w:w="4533" w:type="dxa"/>
+          </w:tcPr>
+          <w:p>
+            <w:r>
+              <w:t>Wyszukiwanie kursu</w:t>
+            </w:r>
+          </w:p>
+        </w:tc>
+        <w:tc>
+          <w:tcPr>
+            <w:tcW w:w="4534" w:type="dxa"/>
+          </w:tcPr>
+          <w:p/>
         </w:tc>
       </w:tr>
       <w:tr>
         <w:tc>
           <w:tcPr>
-            <w:tcW w:w="4531" w:type="dxa"/>
-          </w:tcPr>
-          <w:p>
-            <w:r>
-              <w:t>Sprawdzenie czy student jest juz w innej grupie tego samego kursu</w:t>
-            </w:r>
-          </w:p>
-        </w:tc>
-        <w:tc>
-          <w:tcPr>
-            <w:tcW w:w="4531" w:type="dxa"/>
-          </w:tcPr>
-          <w:p>
-            <w:r>
-              <w:t>* Wyszukanie studenta</w:t>
-            </w:r>
-          </w:p>
-          <w:p>
-            <w:r>
-              <w:t>* Wyszukanie kursu majac grupe zajeciowa</w:t>
-            </w:r>
-          </w:p>
-          <w:p>
-            <w:r>
-              <w:t>* Wyszukanie gru do ktorych zapisany jest danyc student</w:t>
-            </w:r>
-          </w:p>
-          <w:p>
-            <w:r>
-              <w:t>* Sptawdzenie czy ktoras z nich nie jest tego samego kursu</w:t>
-            </w:r>
-          </w:p>
+            <w:tcW w:w="4533" w:type="dxa"/>
+          </w:tcPr>
+          <w:p>
+            <w:r>
+              <w:t>Wyszukiwanie studenta</w:t>
+            </w:r>
+          </w:p>
+        </w:tc>
+        <w:tc>
+          <w:tcPr>
+            <w:tcW w:w="4534" w:type="dxa"/>
+          </w:tcPr>
+          <w:p/>
         </w:tc>
       </w:tr>
       <w:tr>
         <w:tc>
           <w:tcPr>
-            <w:tcW w:w="4531" w:type="dxa"/>
+            <w:tcW w:w="4533" w:type="dxa"/>
+          </w:tcPr>
+          <w:p>
+            <w:r>
+              <w:t>Sprawdzenie czy kurs posiada grupy zajęciowe</w:t>
+            </w:r>
+          </w:p>
+        </w:tc>
+        <w:tc>
+          <w:tcPr>
+            <w:tcW w:w="4534" w:type="dxa"/>
+          </w:tcPr>
+          <w:p/>
+        </w:tc>
+      </w:tr>
+      <w:tr>
+        <w:tc>
+          <w:tcPr>
+            <w:tcW w:w="4533" w:type="dxa"/>
+          </w:tcPr>
+          <w:p>
+            <w:r>
+              <w:t>Sprawdzenie czy student jest już w innej grupie tego samego kursu</w:t>
+            </w:r>
+          </w:p>
+        </w:tc>
+        <w:tc>
+          <w:tcPr>
+            <w:tcW w:w="4534" w:type="dxa"/>
+          </w:tcPr>
+          <w:p/>
+        </w:tc>
+      </w:tr>
+      <w:tr>
+        <w:tc>
+          <w:tcPr>
+            <w:tcW w:w="4533" w:type="dxa"/>
           </w:tcPr>
           <w:p>
             <w:r>
@@ -909,25 +1503,13 @@
         </w:tc>
         <w:tc>
           <w:tcPr>
-            <w:tcW w:w="4531" w:type="dxa"/>
-          </w:tcPr>
-          <w:p>
-            <w:r>
-              <w:t>* Zliczenie ilosci studetow aktualnei zapisanych do tej grupy</w:t>
-            </w:r>
-          </w:p>
-          <w:p>
-            <w:r>
-              <w:t>* Obliczenie wolnych miejsc</w:t>
-            </w:r>
-          </w:p>
+            <w:tcW w:w="4534" w:type="dxa"/>
+          </w:tcPr>
+          <w:p/>
         </w:tc>
       </w:tr>
     </w:tbl>
-    <w:p>
-      <w:bookmarkStart w:id="0" w:name="_GoBack"/>
-      <w:bookmarkEnd w:id="0"/>
-    </w:p>
+    <w:p/>
     <w:sectPr>
       <w:pgSz w:w="11906" w:h="16838"/>
       <w:pgMar w:top="1417" w:right="1417" w:bottom="1417" w:left="1417" w:header="720" w:footer="720" w:gutter="0"/>
@@ -1165,6 +1747,232 @@
     </w:lvl>
   </w:abstractNum>
   <w:abstractNum w:abstractNumId="2" w15:restartNumberingAfterBreak="0">
+    <w:nsid w:val="5897649B"/>
+    <w:multiLevelType w:val="hybridMultilevel"/>
+    <w:tmpl w:val="CA9C5D0E"/>
+    <w:lvl w:ilvl="0" w:tplc="04090001">
+      <w:start w:val="1"/>
+      <w:numFmt w:val="bullet"/>
+      <w:lvlText w:val=""/>
+      <w:lvlJc w:val="left"/>
+      <w:pPr>
+        <w:ind w:left="720" w:hanging="360"/>
+      </w:pPr>
+      <w:rPr>
+        <w:rFonts w:ascii="Symbol" w:hAnsi="Symbol" w:hint="default"/>
+      </w:rPr>
+    </w:lvl>
+    <w:lvl w:ilvl="1" w:tplc="04090003">
+      <w:start w:val="1"/>
+      <w:numFmt w:val="bullet"/>
+      <w:lvlText w:val="o"/>
+      <w:lvlJc w:val="left"/>
+      <w:pPr>
+        <w:ind w:left="1440" w:hanging="360"/>
+      </w:pPr>
+      <w:rPr>
+        <w:rFonts w:ascii="Courier New" w:hAnsi="Courier New" w:cs="Courier New" w:hint="default"/>
+      </w:rPr>
+    </w:lvl>
+    <w:lvl w:ilvl="2" w:tplc="04090005" w:tentative="1">
+      <w:start w:val="1"/>
+      <w:numFmt w:val="bullet"/>
+      <w:lvlText w:val=""/>
+      <w:lvlJc w:val="left"/>
+      <w:pPr>
+        <w:ind w:left="2160" w:hanging="360"/>
+      </w:pPr>
+      <w:rPr>
+        <w:rFonts w:ascii="Wingdings" w:hAnsi="Wingdings" w:hint="default"/>
+      </w:rPr>
+    </w:lvl>
+    <w:lvl w:ilvl="3" w:tplc="04090001" w:tentative="1">
+      <w:start w:val="1"/>
+      <w:numFmt w:val="bullet"/>
+      <w:lvlText w:val=""/>
+      <w:lvlJc w:val="left"/>
+      <w:pPr>
+        <w:ind w:left="2880" w:hanging="360"/>
+      </w:pPr>
+      <w:rPr>
+        <w:rFonts w:ascii="Symbol" w:hAnsi="Symbol" w:hint="default"/>
+      </w:rPr>
+    </w:lvl>
+    <w:lvl w:ilvl="4" w:tplc="04090003" w:tentative="1">
+      <w:start w:val="1"/>
+      <w:numFmt w:val="bullet"/>
+      <w:lvlText w:val="o"/>
+      <w:lvlJc w:val="left"/>
+      <w:pPr>
+        <w:ind w:left="3600" w:hanging="360"/>
+      </w:pPr>
+      <w:rPr>
+        <w:rFonts w:ascii="Courier New" w:hAnsi="Courier New" w:cs="Courier New" w:hint="default"/>
+      </w:rPr>
+    </w:lvl>
+    <w:lvl w:ilvl="5" w:tplc="04090005" w:tentative="1">
+      <w:start w:val="1"/>
+      <w:numFmt w:val="bullet"/>
+      <w:lvlText w:val=""/>
+      <w:lvlJc w:val="left"/>
+      <w:pPr>
+        <w:ind w:left="4320" w:hanging="360"/>
+      </w:pPr>
+      <w:rPr>
+        <w:rFonts w:ascii="Wingdings" w:hAnsi="Wingdings" w:hint="default"/>
+      </w:rPr>
+    </w:lvl>
+    <w:lvl w:ilvl="6" w:tplc="04090001" w:tentative="1">
+      <w:start w:val="1"/>
+      <w:numFmt w:val="bullet"/>
+      <w:lvlText w:val=""/>
+      <w:lvlJc w:val="left"/>
+      <w:pPr>
+        <w:ind w:left="5040" w:hanging="360"/>
+      </w:pPr>
+      <w:rPr>
+        <w:rFonts w:ascii="Symbol" w:hAnsi="Symbol" w:hint="default"/>
+      </w:rPr>
+    </w:lvl>
+    <w:lvl w:ilvl="7" w:tplc="04090003" w:tentative="1">
+      <w:start w:val="1"/>
+      <w:numFmt w:val="bullet"/>
+      <w:lvlText w:val="o"/>
+      <w:lvlJc w:val="left"/>
+      <w:pPr>
+        <w:ind w:left="5760" w:hanging="360"/>
+      </w:pPr>
+      <w:rPr>
+        <w:rFonts w:ascii="Courier New" w:hAnsi="Courier New" w:cs="Courier New" w:hint="default"/>
+      </w:rPr>
+    </w:lvl>
+    <w:lvl w:ilvl="8" w:tplc="04090005" w:tentative="1">
+      <w:start w:val="1"/>
+      <w:numFmt w:val="bullet"/>
+      <w:lvlText w:val=""/>
+      <w:lvlJc w:val="left"/>
+      <w:pPr>
+        <w:ind w:left="6480" w:hanging="360"/>
+      </w:pPr>
+      <w:rPr>
+        <w:rFonts w:ascii="Wingdings" w:hAnsi="Wingdings" w:hint="default"/>
+      </w:rPr>
+    </w:lvl>
+  </w:abstractNum>
+  <w:abstractNum w:abstractNumId="3" w15:restartNumberingAfterBreak="0">
+    <w:nsid w:val="5C4A39E5"/>
+    <w:multiLevelType w:val="hybridMultilevel"/>
+    <w:tmpl w:val="A09ABC36"/>
+    <w:lvl w:ilvl="0" w:tplc="04090001">
+      <w:start w:val="1"/>
+      <w:numFmt w:val="bullet"/>
+      <w:lvlText w:val=""/>
+      <w:lvlJc w:val="left"/>
+      <w:pPr>
+        <w:ind w:left="720" w:hanging="360"/>
+      </w:pPr>
+      <w:rPr>
+        <w:rFonts w:ascii="Symbol" w:hAnsi="Symbol" w:hint="default"/>
+      </w:rPr>
+    </w:lvl>
+    <w:lvl w:ilvl="1" w:tplc="04090003">
+      <w:start w:val="1"/>
+      <w:numFmt w:val="bullet"/>
+      <w:lvlText w:val="o"/>
+      <w:lvlJc w:val="left"/>
+      <w:pPr>
+        <w:ind w:left="1440" w:hanging="360"/>
+      </w:pPr>
+      <w:rPr>
+        <w:rFonts w:ascii="Courier New" w:hAnsi="Courier New" w:cs="Courier New" w:hint="default"/>
+      </w:rPr>
+    </w:lvl>
+    <w:lvl w:ilvl="2" w:tplc="04090005" w:tentative="1">
+      <w:start w:val="1"/>
+      <w:numFmt w:val="bullet"/>
+      <w:lvlText w:val=""/>
+      <w:lvlJc w:val="left"/>
+      <w:pPr>
+        <w:ind w:left="2160" w:hanging="360"/>
+      </w:pPr>
+      <w:rPr>
+        <w:rFonts w:ascii="Wingdings" w:hAnsi="Wingdings" w:hint="default"/>
+      </w:rPr>
+    </w:lvl>
+    <w:lvl w:ilvl="3" w:tplc="04090001" w:tentative="1">
+      <w:start w:val="1"/>
+      <w:numFmt w:val="bullet"/>
+      <w:lvlText w:val=""/>
+      <w:lvlJc w:val="left"/>
+      <w:pPr>
+        <w:ind w:left="2880" w:hanging="360"/>
+      </w:pPr>
+      <w:rPr>
+        <w:rFonts w:ascii="Symbol" w:hAnsi="Symbol" w:hint="default"/>
+      </w:rPr>
+    </w:lvl>
+    <w:lvl w:ilvl="4" w:tplc="04090003" w:tentative="1">
+      <w:start w:val="1"/>
+      <w:numFmt w:val="bullet"/>
+      <w:lvlText w:val="o"/>
+      <w:lvlJc w:val="left"/>
+      <w:pPr>
+        <w:ind w:left="3600" w:hanging="360"/>
+      </w:pPr>
+      <w:rPr>
+        <w:rFonts w:ascii="Courier New" w:hAnsi="Courier New" w:cs="Courier New" w:hint="default"/>
+      </w:rPr>
+    </w:lvl>
+    <w:lvl w:ilvl="5" w:tplc="04090005" w:tentative="1">
+      <w:start w:val="1"/>
+      <w:numFmt w:val="bullet"/>
+      <w:lvlText w:val=""/>
+      <w:lvlJc w:val="left"/>
+      <w:pPr>
+        <w:ind w:left="4320" w:hanging="360"/>
+      </w:pPr>
+      <w:rPr>
+        <w:rFonts w:ascii="Wingdings" w:hAnsi="Wingdings" w:hint="default"/>
+      </w:rPr>
+    </w:lvl>
+    <w:lvl w:ilvl="6" w:tplc="04090001" w:tentative="1">
+      <w:start w:val="1"/>
+      <w:numFmt w:val="bullet"/>
+      <w:lvlText w:val=""/>
+      <w:lvlJc w:val="left"/>
+      <w:pPr>
+        <w:ind w:left="5040" w:hanging="360"/>
+      </w:pPr>
+      <w:rPr>
+        <w:rFonts w:ascii="Symbol" w:hAnsi="Symbol" w:hint="default"/>
+      </w:rPr>
+    </w:lvl>
+    <w:lvl w:ilvl="7" w:tplc="04090003" w:tentative="1">
+      <w:start w:val="1"/>
+      <w:numFmt w:val="bullet"/>
+      <w:lvlText w:val="o"/>
+      <w:lvlJc w:val="left"/>
+      <w:pPr>
+        <w:ind w:left="5760" w:hanging="360"/>
+      </w:pPr>
+      <w:rPr>
+        <w:rFonts w:ascii="Courier New" w:hAnsi="Courier New" w:cs="Courier New" w:hint="default"/>
+      </w:rPr>
+    </w:lvl>
+    <w:lvl w:ilvl="8" w:tplc="04090005" w:tentative="1">
+      <w:start w:val="1"/>
+      <w:numFmt w:val="bullet"/>
+      <w:lvlText w:val=""/>
+      <w:lvlJc w:val="left"/>
+      <w:pPr>
+        <w:ind w:left="6480" w:hanging="360"/>
+      </w:pPr>
+      <w:rPr>
+        <w:rFonts w:ascii="Wingdings" w:hAnsi="Wingdings" w:hint="default"/>
+      </w:rPr>
+    </w:lvl>
+  </w:abstractNum>
+  <w:abstractNum w:abstractNumId="4" w15:restartNumberingAfterBreak="0">
     <w:nsid w:val="774E351F"/>
     <w:multiLevelType w:val="multilevel"/>
     <w:tmpl w:val="6130E226"/>
@@ -1275,7 +2083,13 @@
     <w:abstractNumId w:val="1"/>
   </w:num>
   <w:num w:numId="3">
+    <w:abstractNumId w:val="4"/>
+  </w:num>
+  <w:num w:numId="4">
     <w:abstractNumId w:val="2"/>
+  </w:num>
+  <w:num w:numId="5">
+    <w:abstractNumId w:val="3"/>
   </w:num>
 </w:numbering>
 </file>

</xml_diff>

<commit_message>
Add template for usaceses desription in the report
</commit_message>
<xml_diff>
--- a/Reports/Lab4.docx
+++ b/Reports/Lab4.docx
@@ -117,15 +117,23 @@
         <w:rPr>
           <w:sz w:val="28"/>
         </w:rPr>
-        <w:t>Specyfikacja wymagań funkcjonal</w:t>
+        <w:t>Specyfikacja wymagań funkcjonalnych za pomocą diagramu przypadków użycia</w:t>
       </w:r>
-      <w:bookmarkStart w:id="0" w:name="_GoBack"/>
-      <w:bookmarkEnd w:id="0"/>
+    </w:p>
+    <w:p>
+      <w:pPr>
+        <w:pStyle w:val="Normalny"/>
+        <w:spacing w:after="120"/>
+        <w:jc w:val="center"/>
+        <w:rPr>
+          <w:i/>
+        </w:rPr>
+      </w:pPr>
       <w:r>
         <w:rPr>
-          <w:sz w:val="28"/>
+          <w:i/>
         </w:rPr>
-        <w:t>nych za pomocą diagramu przypadków użycia</w:t>
+        <w:t>Uwaga od autorów: Naprzemiennie stosujemy PU i UC oznaczające usecase (przypadek użycia).</w:t>
       </w:r>
     </w:p>
     <w:p>
@@ -1126,7 +1134,62 @@
           <w:tcPr>
             <w:tcW w:w="4534" w:type="dxa"/>
           </w:tcPr>
-          <w:p/>
+          <w:p>
+            <w:r>
+              <w:rPr>
+                <w:b/>
+              </w:rPr>
+              <w:t>Warunki początkowe:</w:t>
+            </w:r>
+            <w:r>
+              <w:t xml:space="preserve"> </w:t>
+            </w:r>
+          </w:p>
+          <w:p>
+            <w:pPr>
+              <w:rPr>
+                <w:b/>
+              </w:rPr>
+            </w:pPr>
+            <w:r>
+              <w:rPr>
+                <w:b/>
+              </w:rPr>
+              <w:t>Warunki</w:t>
+            </w:r>
+            <w:r>
+              <w:rPr>
+                <w:b/>
+              </w:rPr>
+              <w:t xml:space="preserve"> końcowe</w:t>
+            </w:r>
+            <w:r>
+              <w:rPr>
+                <w:b/>
+              </w:rPr>
+              <w:t>:</w:t>
+            </w:r>
+            <w:r>
+              <w:t xml:space="preserve"> </w:t>
+            </w:r>
+          </w:p>
+          <w:p>
+            <w:r>
+              <w:rPr>
+                <w:b/>
+              </w:rPr>
+              <w:t>Przebieg</w:t>
+            </w:r>
+            <w:r>
+              <w:rPr>
+                <w:b/>
+              </w:rPr>
+              <w:t>:</w:t>
+            </w:r>
+            <w:r>
+              <w:t xml:space="preserve"> </w:t>
+            </w:r>
+          </w:p>
         </w:tc>
       </w:tr>
       <w:tr>
@@ -1144,7 +1207,59 @@
           <w:tcPr>
             <w:tcW w:w="4534" w:type="dxa"/>
           </w:tcPr>
-          <w:p/>
+          <w:p>
+            <w:r>
+              <w:rPr>
+                <w:b/>
+              </w:rPr>
+              <w:t>Warunki początkowe:</w:t>
+            </w:r>
+            <w:r>
+              <w:t xml:space="preserve"> </w:t>
+            </w:r>
+          </w:p>
+          <w:p>
+            <w:pPr>
+              <w:rPr>
+                <w:b/>
+              </w:rPr>
+            </w:pPr>
+            <w:r>
+              <w:rPr>
+                <w:b/>
+              </w:rPr>
+              <w:t>Warunki</w:t>
+            </w:r>
+            <w:r>
+              <w:rPr>
+                <w:b/>
+              </w:rPr>
+              <w:t xml:space="preserve"> końcowe</w:t>
+            </w:r>
+            <w:r>
+              <w:rPr>
+                <w:b/>
+              </w:rPr>
+              <w:t>:</w:t>
+            </w:r>
+            <w:r>
+              <w:t xml:space="preserve"> </w:t>
+            </w:r>
+          </w:p>
+          <w:p>
+            <w:r>
+              <w:rPr>
+                <w:b/>
+              </w:rPr>
+              <w:t>Przebieg</w:t>
+            </w:r>
+            <w:r>
+              <w:rPr>
+                <w:b/>
+              </w:rPr>
+              <w:t>:</w:t>
+            </w:r>
+          </w:p>
         </w:tc>
       </w:tr>
       <w:tr>
@@ -1156,13 +1271,67 @@
             <w:r>
               <w:t>Edycja studenta</w:t>
             </w:r>
+            <w:bookmarkStart w:id="0" w:name="_GoBack"/>
+            <w:bookmarkEnd w:id="0"/>
           </w:p>
         </w:tc>
         <w:tc>
           <w:tcPr>
             <w:tcW w:w="4534" w:type="dxa"/>
           </w:tcPr>
-          <w:p/>
+          <w:p>
+            <w:r>
+              <w:rPr>
+                <w:b/>
+              </w:rPr>
+              <w:t>Warunki początkowe:</w:t>
+            </w:r>
+            <w:r>
+              <w:t xml:space="preserve"> </w:t>
+            </w:r>
+          </w:p>
+          <w:p>
+            <w:pPr>
+              <w:rPr>
+                <w:b/>
+              </w:rPr>
+            </w:pPr>
+            <w:r>
+              <w:rPr>
+                <w:b/>
+              </w:rPr>
+              <w:t>Warunki</w:t>
+            </w:r>
+            <w:r>
+              <w:rPr>
+                <w:b/>
+              </w:rPr>
+              <w:t xml:space="preserve"> końcowe</w:t>
+            </w:r>
+            <w:r>
+              <w:rPr>
+                <w:b/>
+              </w:rPr>
+              <w:t>:</w:t>
+            </w:r>
+            <w:r>
+              <w:t xml:space="preserve"> </w:t>
+            </w:r>
+          </w:p>
+          <w:p>
+            <w:r>
+              <w:rPr>
+                <w:b/>
+              </w:rPr>
+              <w:t>Przebieg</w:t>
+            </w:r>
+            <w:r>
+              <w:rPr>
+                <w:b/>
+              </w:rPr>
+              <w:t>:</w:t>
+            </w:r>
+          </w:p>
         </w:tc>
       </w:tr>
       <w:tr>
@@ -1180,7 +1349,59 @@
           <w:tcPr>
             <w:tcW w:w="4534" w:type="dxa"/>
           </w:tcPr>
-          <w:p/>
+          <w:p>
+            <w:r>
+              <w:rPr>
+                <w:b/>
+              </w:rPr>
+              <w:t>Warunki początkowe:</w:t>
+            </w:r>
+            <w:r>
+              <w:t xml:space="preserve"> </w:t>
+            </w:r>
+          </w:p>
+          <w:p>
+            <w:pPr>
+              <w:rPr>
+                <w:b/>
+              </w:rPr>
+            </w:pPr>
+            <w:r>
+              <w:rPr>
+                <w:b/>
+              </w:rPr>
+              <w:t>Warunki</w:t>
+            </w:r>
+            <w:r>
+              <w:rPr>
+                <w:b/>
+              </w:rPr>
+              <w:t xml:space="preserve"> końcowe</w:t>
+            </w:r>
+            <w:r>
+              <w:rPr>
+                <w:b/>
+              </w:rPr>
+              <w:t>:</w:t>
+            </w:r>
+            <w:r>
+              <w:t xml:space="preserve"> </w:t>
+            </w:r>
+          </w:p>
+          <w:p>
+            <w:r>
+              <w:rPr>
+                <w:b/>
+              </w:rPr>
+              <w:t>Przebieg</w:t>
+            </w:r>
+            <w:r>
+              <w:rPr>
+                <w:b/>
+              </w:rPr>
+              <w:t>:</w:t>
+            </w:r>
+          </w:p>
         </w:tc>
       </w:tr>
       <w:tr>
@@ -1198,7 +1419,59 @@
           <w:tcPr>
             <w:tcW w:w="4534" w:type="dxa"/>
           </w:tcPr>
-          <w:p/>
+          <w:p>
+            <w:r>
+              <w:rPr>
+                <w:b/>
+              </w:rPr>
+              <w:t>Warunki początkowe:</w:t>
+            </w:r>
+            <w:r>
+              <w:t xml:space="preserve"> </w:t>
+            </w:r>
+          </w:p>
+          <w:p>
+            <w:pPr>
+              <w:rPr>
+                <w:b/>
+              </w:rPr>
+            </w:pPr>
+            <w:r>
+              <w:rPr>
+                <w:b/>
+              </w:rPr>
+              <w:t>Warunki</w:t>
+            </w:r>
+            <w:r>
+              <w:rPr>
+                <w:b/>
+              </w:rPr>
+              <w:t xml:space="preserve"> końcowe</w:t>
+            </w:r>
+            <w:r>
+              <w:rPr>
+                <w:b/>
+              </w:rPr>
+              <w:t>:</w:t>
+            </w:r>
+            <w:r>
+              <w:t xml:space="preserve"> </w:t>
+            </w:r>
+          </w:p>
+          <w:p>
+            <w:r>
+              <w:rPr>
+                <w:b/>
+              </w:rPr>
+              <w:t>Przebieg</w:t>
+            </w:r>
+            <w:r>
+              <w:rPr>
+                <w:b/>
+              </w:rPr>
+              <w:t>:</w:t>
+            </w:r>
+          </w:p>
         </w:tc>
       </w:tr>
       <w:tr>
@@ -1216,7 +1489,60 @@
           <w:tcPr>
             <w:tcW w:w="4534" w:type="dxa"/>
           </w:tcPr>
-          <w:p/>
+          <w:p>
+            <w:r>
+              <w:rPr>
+                <w:b/>
+              </w:rPr>
+              <w:t>Warunki początkowe:</w:t>
+            </w:r>
+            <w:r>
+              <w:t xml:space="preserve"> </w:t>
+            </w:r>
+          </w:p>
+          <w:p>
+            <w:pPr>
+              <w:rPr>
+                <w:b/>
+              </w:rPr>
+            </w:pPr>
+            <w:r>
+              <w:rPr>
+                <w:b/>
+              </w:rPr>
+              <w:t>Warunki</w:t>
+            </w:r>
+            <w:r>
+              <w:rPr>
+                <w:b/>
+              </w:rPr>
+              <w:t xml:space="preserve"> końcowe</w:t>
+            </w:r>
+            <w:r>
+              <w:rPr>
+                <w:b/>
+              </w:rPr>
+              <w:t>:</w:t>
+            </w:r>
+            <w:r>
+              <w:t xml:space="preserve"> </w:t>
+            </w:r>
+          </w:p>
+          <w:p>
+            <w:r>
+              <w:rPr>
+                <w:b/>
+              </w:rPr>
+              <w:lastRenderedPageBreak/>
+              <w:t>Przebieg</w:t>
+            </w:r>
+            <w:r>
+              <w:rPr>
+                <w:b/>
+              </w:rPr>
+              <w:t>:</w:t>
+            </w:r>
+          </w:p>
         </w:tc>
       </w:tr>
       <w:tr>
@@ -1226,6 +1552,7 @@
           </w:tcPr>
           <w:p>
             <w:r>
+              <w:lastRenderedPageBreak/>
               <w:t>Edycja grupy zajęciowej</w:t>
             </w:r>
           </w:p>
@@ -1234,7 +1561,59 @@
           <w:tcPr>
             <w:tcW w:w="4534" w:type="dxa"/>
           </w:tcPr>
-          <w:p/>
+          <w:p>
+            <w:r>
+              <w:rPr>
+                <w:b/>
+              </w:rPr>
+              <w:t>Warunki początkowe:</w:t>
+            </w:r>
+            <w:r>
+              <w:t xml:space="preserve"> </w:t>
+            </w:r>
+          </w:p>
+          <w:p>
+            <w:pPr>
+              <w:rPr>
+                <w:b/>
+              </w:rPr>
+            </w:pPr>
+            <w:r>
+              <w:rPr>
+                <w:b/>
+              </w:rPr>
+              <w:t>Warunki</w:t>
+            </w:r>
+            <w:r>
+              <w:rPr>
+                <w:b/>
+              </w:rPr>
+              <w:t xml:space="preserve"> końcowe</w:t>
+            </w:r>
+            <w:r>
+              <w:rPr>
+                <w:b/>
+              </w:rPr>
+              <w:t>:</w:t>
+            </w:r>
+            <w:r>
+              <w:t xml:space="preserve"> </w:t>
+            </w:r>
+          </w:p>
+          <w:p>
+            <w:r>
+              <w:rPr>
+                <w:b/>
+              </w:rPr>
+              <w:t>Przebieg</w:t>
+            </w:r>
+            <w:r>
+              <w:rPr>
+                <w:b/>
+              </w:rPr>
+              <w:t>:</w:t>
+            </w:r>
+          </w:p>
         </w:tc>
       </w:tr>
       <w:tr>
@@ -1252,7 +1631,59 @@
           <w:tcPr>
             <w:tcW w:w="4534" w:type="dxa"/>
           </w:tcPr>
-          <w:p/>
+          <w:p>
+            <w:r>
+              <w:rPr>
+                <w:b/>
+              </w:rPr>
+              <w:t>Warunki początkowe:</w:t>
+            </w:r>
+            <w:r>
+              <w:t xml:space="preserve"> </w:t>
+            </w:r>
+          </w:p>
+          <w:p>
+            <w:pPr>
+              <w:rPr>
+                <w:b/>
+              </w:rPr>
+            </w:pPr>
+            <w:r>
+              <w:rPr>
+                <w:b/>
+              </w:rPr>
+              <w:t>Warunki</w:t>
+            </w:r>
+            <w:r>
+              <w:rPr>
+                <w:b/>
+              </w:rPr>
+              <w:t xml:space="preserve"> końcowe</w:t>
+            </w:r>
+            <w:r>
+              <w:rPr>
+                <w:b/>
+              </w:rPr>
+              <w:t>:</w:t>
+            </w:r>
+            <w:r>
+              <w:t xml:space="preserve"> </w:t>
+            </w:r>
+          </w:p>
+          <w:p>
+            <w:r>
+              <w:rPr>
+                <w:b/>
+              </w:rPr>
+              <w:t>Przebieg</w:t>
+            </w:r>
+            <w:r>
+              <w:rPr>
+                <w:b/>
+              </w:rPr>
+              <w:t>:</w:t>
+            </w:r>
+          </w:p>
         </w:tc>
       </w:tr>
       <w:tr>
@@ -1270,7 +1701,59 @@
           <w:tcPr>
             <w:tcW w:w="4534" w:type="dxa"/>
           </w:tcPr>
-          <w:p/>
+          <w:p>
+            <w:r>
+              <w:rPr>
+                <w:b/>
+              </w:rPr>
+              <w:t>Warunki początkowe:</w:t>
+            </w:r>
+            <w:r>
+              <w:t xml:space="preserve"> </w:t>
+            </w:r>
+          </w:p>
+          <w:p>
+            <w:pPr>
+              <w:rPr>
+                <w:b/>
+              </w:rPr>
+            </w:pPr>
+            <w:r>
+              <w:rPr>
+                <w:b/>
+              </w:rPr>
+              <w:t>Warunki</w:t>
+            </w:r>
+            <w:r>
+              <w:rPr>
+                <w:b/>
+              </w:rPr>
+              <w:t xml:space="preserve"> końcowe</w:t>
+            </w:r>
+            <w:r>
+              <w:rPr>
+                <w:b/>
+              </w:rPr>
+              <w:t>:</w:t>
+            </w:r>
+            <w:r>
+              <w:t xml:space="preserve"> </w:t>
+            </w:r>
+          </w:p>
+          <w:p>
+            <w:r>
+              <w:rPr>
+                <w:b/>
+              </w:rPr>
+              <w:t>Przebieg</w:t>
+            </w:r>
+            <w:r>
+              <w:rPr>
+                <w:b/>
+              </w:rPr>
+              <w:t>:</w:t>
+            </w:r>
+          </w:p>
         </w:tc>
       </w:tr>
       <w:tr>
@@ -1288,7 +1771,59 @@
           <w:tcPr>
             <w:tcW w:w="4534" w:type="dxa"/>
           </w:tcPr>
-          <w:p/>
+          <w:p>
+            <w:r>
+              <w:rPr>
+                <w:b/>
+              </w:rPr>
+              <w:t>Warunki początkowe:</w:t>
+            </w:r>
+            <w:r>
+              <w:t xml:space="preserve"> </w:t>
+            </w:r>
+          </w:p>
+          <w:p>
+            <w:pPr>
+              <w:rPr>
+                <w:b/>
+              </w:rPr>
+            </w:pPr>
+            <w:r>
+              <w:rPr>
+                <w:b/>
+              </w:rPr>
+              <w:t>Warunki</w:t>
+            </w:r>
+            <w:r>
+              <w:rPr>
+                <w:b/>
+              </w:rPr>
+              <w:t xml:space="preserve"> końcowe</w:t>
+            </w:r>
+            <w:r>
+              <w:rPr>
+                <w:b/>
+              </w:rPr>
+              <w:t>:</w:t>
+            </w:r>
+            <w:r>
+              <w:t xml:space="preserve"> </w:t>
+            </w:r>
+          </w:p>
+          <w:p>
+            <w:r>
+              <w:rPr>
+                <w:b/>
+              </w:rPr>
+              <w:t>Przebieg</w:t>
+            </w:r>
+            <w:r>
+              <w:rPr>
+                <w:b/>
+              </w:rPr>
+              <w:t>:</w:t>
+            </w:r>
+          </w:p>
         </w:tc>
       </w:tr>
       <w:tr>
@@ -1306,7 +1841,59 @@
           <w:tcPr>
             <w:tcW w:w="4534" w:type="dxa"/>
           </w:tcPr>
-          <w:p/>
+          <w:p>
+            <w:r>
+              <w:rPr>
+                <w:b/>
+              </w:rPr>
+              <w:t>Warunki początkowe:</w:t>
+            </w:r>
+            <w:r>
+              <w:t xml:space="preserve"> </w:t>
+            </w:r>
+          </w:p>
+          <w:p>
+            <w:pPr>
+              <w:rPr>
+                <w:b/>
+              </w:rPr>
+            </w:pPr>
+            <w:r>
+              <w:rPr>
+                <w:b/>
+              </w:rPr>
+              <w:t>Warunki</w:t>
+            </w:r>
+            <w:r>
+              <w:rPr>
+                <w:b/>
+              </w:rPr>
+              <w:t xml:space="preserve"> końcowe</w:t>
+            </w:r>
+            <w:r>
+              <w:rPr>
+                <w:b/>
+              </w:rPr>
+              <w:t>:</w:t>
+            </w:r>
+            <w:r>
+              <w:t xml:space="preserve"> </w:t>
+            </w:r>
+          </w:p>
+          <w:p>
+            <w:r>
+              <w:rPr>
+                <w:b/>
+              </w:rPr>
+              <w:t>Przebieg</w:t>
+            </w:r>
+            <w:r>
+              <w:rPr>
+                <w:b/>
+              </w:rPr>
+              <w:t>:</w:t>
+            </w:r>
+          </w:p>
         </w:tc>
       </w:tr>
       <w:tr>
@@ -1324,7 +1911,59 @@
           <w:tcPr>
             <w:tcW w:w="4534" w:type="dxa"/>
           </w:tcPr>
-          <w:p/>
+          <w:p>
+            <w:r>
+              <w:rPr>
+                <w:b/>
+              </w:rPr>
+              <w:t>Warunki początkowe:</w:t>
+            </w:r>
+            <w:r>
+              <w:t xml:space="preserve"> </w:t>
+            </w:r>
+          </w:p>
+          <w:p>
+            <w:pPr>
+              <w:rPr>
+                <w:b/>
+              </w:rPr>
+            </w:pPr>
+            <w:r>
+              <w:rPr>
+                <w:b/>
+              </w:rPr>
+              <w:t>Warunki</w:t>
+            </w:r>
+            <w:r>
+              <w:rPr>
+                <w:b/>
+              </w:rPr>
+              <w:t xml:space="preserve"> końcowe</w:t>
+            </w:r>
+            <w:r>
+              <w:rPr>
+                <w:b/>
+              </w:rPr>
+              <w:t>:</w:t>
+            </w:r>
+            <w:r>
+              <w:t xml:space="preserve"> </w:t>
+            </w:r>
+          </w:p>
+          <w:p>
+            <w:r>
+              <w:rPr>
+                <w:b/>
+              </w:rPr>
+              <w:t>Przebieg</w:t>
+            </w:r>
+            <w:r>
+              <w:rPr>
+                <w:b/>
+              </w:rPr>
+              <w:t>:</w:t>
+            </w:r>
+          </w:p>
         </w:tc>
       </w:tr>
       <w:tr>
@@ -1342,7 +1981,59 @@
           <w:tcPr>
             <w:tcW w:w="4534" w:type="dxa"/>
           </w:tcPr>
-          <w:p/>
+          <w:p>
+            <w:r>
+              <w:rPr>
+                <w:b/>
+              </w:rPr>
+              <w:t>Warunki początkowe:</w:t>
+            </w:r>
+            <w:r>
+              <w:t xml:space="preserve"> </w:t>
+            </w:r>
+          </w:p>
+          <w:p>
+            <w:pPr>
+              <w:rPr>
+                <w:b/>
+              </w:rPr>
+            </w:pPr>
+            <w:r>
+              <w:rPr>
+                <w:b/>
+              </w:rPr>
+              <w:t>Warunki</w:t>
+            </w:r>
+            <w:r>
+              <w:rPr>
+                <w:b/>
+              </w:rPr>
+              <w:t xml:space="preserve"> końcowe</w:t>
+            </w:r>
+            <w:r>
+              <w:rPr>
+                <w:b/>
+              </w:rPr>
+              <w:t>:</w:t>
+            </w:r>
+            <w:r>
+              <w:t xml:space="preserve"> </w:t>
+            </w:r>
+          </w:p>
+          <w:p>
+            <w:r>
+              <w:rPr>
+                <w:b/>
+              </w:rPr>
+              <w:t>Przebieg</w:t>
+            </w:r>
+            <w:r>
+              <w:rPr>
+                <w:b/>
+              </w:rPr>
+              <w:t>:</w:t>
+            </w:r>
+          </w:p>
         </w:tc>
       </w:tr>
       <w:tr>
@@ -1360,7 +2051,59 @@
           <w:tcPr>
             <w:tcW w:w="4534" w:type="dxa"/>
           </w:tcPr>
-          <w:p/>
+          <w:p>
+            <w:r>
+              <w:rPr>
+                <w:b/>
+              </w:rPr>
+              <w:t>Warunki początkowe:</w:t>
+            </w:r>
+            <w:r>
+              <w:t xml:space="preserve"> </w:t>
+            </w:r>
+          </w:p>
+          <w:p>
+            <w:pPr>
+              <w:rPr>
+                <w:b/>
+              </w:rPr>
+            </w:pPr>
+            <w:r>
+              <w:rPr>
+                <w:b/>
+              </w:rPr>
+              <w:t>Warunki</w:t>
+            </w:r>
+            <w:r>
+              <w:rPr>
+                <w:b/>
+              </w:rPr>
+              <w:t xml:space="preserve"> końcowe</w:t>
+            </w:r>
+            <w:r>
+              <w:rPr>
+                <w:b/>
+              </w:rPr>
+              <w:t>:</w:t>
+            </w:r>
+            <w:r>
+              <w:t xml:space="preserve"> </w:t>
+            </w:r>
+          </w:p>
+          <w:p>
+            <w:r>
+              <w:rPr>
+                <w:b/>
+              </w:rPr>
+              <w:t>Przebieg</w:t>
+            </w:r>
+            <w:r>
+              <w:rPr>
+                <w:b/>
+              </w:rPr>
+              <w:t>:</w:t>
+            </w:r>
+          </w:p>
         </w:tc>
       </w:tr>
       <w:tr>
@@ -1378,7 +2121,59 @@
           <w:tcPr>
             <w:tcW w:w="4534" w:type="dxa"/>
           </w:tcPr>
-          <w:p/>
+          <w:p>
+            <w:r>
+              <w:rPr>
+                <w:b/>
+              </w:rPr>
+              <w:t>Warunki początkowe:</w:t>
+            </w:r>
+            <w:r>
+              <w:t xml:space="preserve"> </w:t>
+            </w:r>
+          </w:p>
+          <w:p>
+            <w:pPr>
+              <w:rPr>
+                <w:b/>
+              </w:rPr>
+            </w:pPr>
+            <w:r>
+              <w:rPr>
+                <w:b/>
+              </w:rPr>
+              <w:t>Warunki</w:t>
+            </w:r>
+            <w:r>
+              <w:rPr>
+                <w:b/>
+              </w:rPr>
+              <w:t xml:space="preserve"> końcowe</w:t>
+            </w:r>
+            <w:r>
+              <w:rPr>
+                <w:b/>
+              </w:rPr>
+              <w:t>:</w:t>
+            </w:r>
+            <w:r>
+              <w:t xml:space="preserve"> </w:t>
+            </w:r>
+          </w:p>
+          <w:p>
+            <w:r>
+              <w:rPr>
+                <w:b/>
+              </w:rPr>
+              <w:t>Przebieg</w:t>
+            </w:r>
+            <w:r>
+              <w:rPr>
+                <w:b/>
+              </w:rPr>
+              <w:t>:</w:t>
+            </w:r>
+          </w:p>
         </w:tc>
       </w:tr>
       <w:tr>
@@ -1388,7 +2183,6 @@
           </w:tcPr>
           <w:p>
             <w:r>
-              <w:lastRenderedPageBreak/>
               <w:t>Usuniecie wszystkich grup zajęciowych danego kursu</w:t>
             </w:r>
           </w:p>
@@ -1397,7 +2191,59 @@
           <w:tcPr>
             <w:tcW w:w="4534" w:type="dxa"/>
           </w:tcPr>
-          <w:p/>
+          <w:p>
+            <w:r>
+              <w:rPr>
+                <w:b/>
+              </w:rPr>
+              <w:t>Warunki początkowe:</w:t>
+            </w:r>
+            <w:r>
+              <w:t xml:space="preserve"> </w:t>
+            </w:r>
+          </w:p>
+          <w:p>
+            <w:pPr>
+              <w:rPr>
+                <w:b/>
+              </w:rPr>
+            </w:pPr>
+            <w:r>
+              <w:rPr>
+                <w:b/>
+              </w:rPr>
+              <w:t>Warunki</w:t>
+            </w:r>
+            <w:r>
+              <w:rPr>
+                <w:b/>
+              </w:rPr>
+              <w:t xml:space="preserve"> końcowe</w:t>
+            </w:r>
+            <w:r>
+              <w:rPr>
+                <w:b/>
+              </w:rPr>
+              <w:t>:</w:t>
+            </w:r>
+            <w:r>
+              <w:t xml:space="preserve"> </w:t>
+            </w:r>
+          </w:p>
+          <w:p>
+            <w:r>
+              <w:rPr>
+                <w:b/>
+              </w:rPr>
+              <w:t>Przebieg</w:t>
+            </w:r>
+            <w:r>
+              <w:rPr>
+                <w:b/>
+              </w:rPr>
+              <w:t>:</w:t>
+            </w:r>
+          </w:p>
         </w:tc>
       </w:tr>
       <w:tr>
@@ -1415,7 +2261,59 @@
           <w:tcPr>
             <w:tcW w:w="4534" w:type="dxa"/>
           </w:tcPr>
-          <w:p/>
+          <w:p>
+            <w:r>
+              <w:rPr>
+                <w:b/>
+              </w:rPr>
+              <w:t>Warunki początkowe:</w:t>
+            </w:r>
+            <w:r>
+              <w:t xml:space="preserve"> </w:t>
+            </w:r>
+          </w:p>
+          <w:p>
+            <w:pPr>
+              <w:rPr>
+                <w:b/>
+              </w:rPr>
+            </w:pPr>
+            <w:r>
+              <w:rPr>
+                <w:b/>
+              </w:rPr>
+              <w:t>Warunki</w:t>
+            </w:r>
+            <w:r>
+              <w:rPr>
+                <w:b/>
+              </w:rPr>
+              <w:t xml:space="preserve"> końcowe</w:t>
+            </w:r>
+            <w:r>
+              <w:rPr>
+                <w:b/>
+              </w:rPr>
+              <w:t>:</w:t>
+            </w:r>
+            <w:r>
+              <w:t xml:space="preserve"> </w:t>
+            </w:r>
+          </w:p>
+          <w:p>
+            <w:r>
+              <w:rPr>
+                <w:b/>
+              </w:rPr>
+              <w:t>Przebieg</w:t>
+            </w:r>
+            <w:r>
+              <w:rPr>
+                <w:b/>
+              </w:rPr>
+              <w:t>:</w:t>
+            </w:r>
+          </w:p>
         </w:tc>
       </w:tr>
       <w:tr>
@@ -1433,7 +2331,59 @@
           <w:tcPr>
             <w:tcW w:w="4534" w:type="dxa"/>
           </w:tcPr>
-          <w:p/>
+          <w:p>
+            <w:r>
+              <w:rPr>
+                <w:b/>
+              </w:rPr>
+              <w:t>Warunki początkowe:</w:t>
+            </w:r>
+            <w:r>
+              <w:t xml:space="preserve"> </w:t>
+            </w:r>
+          </w:p>
+          <w:p>
+            <w:pPr>
+              <w:rPr>
+                <w:b/>
+              </w:rPr>
+            </w:pPr>
+            <w:r>
+              <w:rPr>
+                <w:b/>
+              </w:rPr>
+              <w:t>Warunki</w:t>
+            </w:r>
+            <w:r>
+              <w:rPr>
+                <w:b/>
+              </w:rPr>
+              <w:t xml:space="preserve"> końcowe</w:t>
+            </w:r>
+            <w:r>
+              <w:rPr>
+                <w:b/>
+              </w:rPr>
+              <w:t>:</w:t>
+            </w:r>
+            <w:r>
+              <w:t xml:space="preserve"> </w:t>
+            </w:r>
+          </w:p>
+          <w:p>
+            <w:r>
+              <w:rPr>
+                <w:b/>
+              </w:rPr>
+              <w:t>Przebieg</w:t>
+            </w:r>
+            <w:r>
+              <w:rPr>
+                <w:b/>
+              </w:rPr>
+              <w:t>:</w:t>
+            </w:r>
+          </w:p>
         </w:tc>
       </w:tr>
       <w:tr>
@@ -1451,7 +2401,59 @@
           <w:tcPr>
             <w:tcW w:w="4534" w:type="dxa"/>
           </w:tcPr>
-          <w:p/>
+          <w:p>
+            <w:r>
+              <w:rPr>
+                <w:b/>
+              </w:rPr>
+              <w:t>Warunki początkowe:</w:t>
+            </w:r>
+            <w:r>
+              <w:t xml:space="preserve"> </w:t>
+            </w:r>
+          </w:p>
+          <w:p>
+            <w:pPr>
+              <w:rPr>
+                <w:b/>
+              </w:rPr>
+            </w:pPr>
+            <w:r>
+              <w:rPr>
+                <w:b/>
+              </w:rPr>
+              <w:t>Warunki</w:t>
+            </w:r>
+            <w:r>
+              <w:rPr>
+                <w:b/>
+              </w:rPr>
+              <w:t xml:space="preserve"> końcowe</w:t>
+            </w:r>
+            <w:r>
+              <w:rPr>
+                <w:b/>
+              </w:rPr>
+              <w:t>:</w:t>
+            </w:r>
+            <w:r>
+              <w:t xml:space="preserve"> </w:t>
+            </w:r>
+          </w:p>
+          <w:p>
+            <w:r>
+              <w:rPr>
+                <w:b/>
+              </w:rPr>
+              <w:t>Przebieg</w:t>
+            </w:r>
+            <w:r>
+              <w:rPr>
+                <w:b/>
+              </w:rPr>
+              <w:t>:</w:t>
+            </w:r>
+          </w:p>
         </w:tc>
       </w:tr>
       <w:tr>
@@ -1469,7 +2471,59 @@
           <w:tcPr>
             <w:tcW w:w="4534" w:type="dxa"/>
           </w:tcPr>
-          <w:p/>
+          <w:p>
+            <w:r>
+              <w:rPr>
+                <w:b/>
+              </w:rPr>
+              <w:t>Warunki początkowe:</w:t>
+            </w:r>
+            <w:r>
+              <w:t xml:space="preserve"> </w:t>
+            </w:r>
+          </w:p>
+          <w:p>
+            <w:pPr>
+              <w:rPr>
+                <w:b/>
+              </w:rPr>
+            </w:pPr>
+            <w:r>
+              <w:rPr>
+                <w:b/>
+              </w:rPr>
+              <w:t>Warunki</w:t>
+            </w:r>
+            <w:r>
+              <w:rPr>
+                <w:b/>
+              </w:rPr>
+              <w:t xml:space="preserve"> końcowe</w:t>
+            </w:r>
+            <w:r>
+              <w:rPr>
+                <w:b/>
+              </w:rPr>
+              <w:t>:</w:t>
+            </w:r>
+            <w:r>
+              <w:t xml:space="preserve"> </w:t>
+            </w:r>
+          </w:p>
+          <w:p>
+            <w:r>
+              <w:rPr>
+                <w:b/>
+              </w:rPr>
+              <w:t>Przebieg</w:t>
+            </w:r>
+            <w:r>
+              <w:rPr>
+                <w:b/>
+              </w:rPr>
+              <w:t>:</w:t>
+            </w:r>
+          </w:p>
         </w:tc>
       </w:tr>
       <w:tr>
@@ -1487,7 +2541,59 @@
           <w:tcPr>
             <w:tcW w:w="4534" w:type="dxa"/>
           </w:tcPr>
-          <w:p/>
+          <w:p>
+            <w:r>
+              <w:rPr>
+                <w:b/>
+              </w:rPr>
+              <w:t>Warunki początkowe:</w:t>
+            </w:r>
+            <w:r>
+              <w:t xml:space="preserve"> </w:t>
+            </w:r>
+          </w:p>
+          <w:p>
+            <w:pPr>
+              <w:rPr>
+                <w:b/>
+              </w:rPr>
+            </w:pPr>
+            <w:r>
+              <w:rPr>
+                <w:b/>
+              </w:rPr>
+              <w:t>Warunki</w:t>
+            </w:r>
+            <w:r>
+              <w:rPr>
+                <w:b/>
+              </w:rPr>
+              <w:t xml:space="preserve"> końcowe</w:t>
+            </w:r>
+            <w:r>
+              <w:rPr>
+                <w:b/>
+              </w:rPr>
+              <w:t>:</w:t>
+            </w:r>
+            <w:r>
+              <w:t xml:space="preserve"> </w:t>
+            </w:r>
+          </w:p>
+          <w:p>
+            <w:r>
+              <w:rPr>
+                <w:b/>
+              </w:rPr>
+              <w:t>Przebieg</w:t>
+            </w:r>
+            <w:r>
+              <w:rPr>
+                <w:b/>
+              </w:rPr>
+              <w:t>:</w:t>
+            </w:r>
+          </w:p>
         </w:tc>
       </w:tr>
       <w:tr>
@@ -1505,7 +2611,59 @@
           <w:tcPr>
             <w:tcW w:w="4534" w:type="dxa"/>
           </w:tcPr>
-          <w:p/>
+          <w:p>
+            <w:r>
+              <w:rPr>
+                <w:b/>
+              </w:rPr>
+              <w:t>Warunki początkowe:</w:t>
+            </w:r>
+            <w:r>
+              <w:t xml:space="preserve"> </w:t>
+            </w:r>
+          </w:p>
+          <w:p>
+            <w:pPr>
+              <w:rPr>
+                <w:b/>
+              </w:rPr>
+            </w:pPr>
+            <w:r>
+              <w:rPr>
+                <w:b/>
+              </w:rPr>
+              <w:t>Warunki</w:t>
+            </w:r>
+            <w:r>
+              <w:rPr>
+                <w:b/>
+              </w:rPr>
+              <w:t xml:space="preserve"> końcowe</w:t>
+            </w:r>
+            <w:r>
+              <w:rPr>
+                <w:b/>
+              </w:rPr>
+              <w:t>:</w:t>
+            </w:r>
+            <w:r>
+              <w:t xml:space="preserve"> </w:t>
+            </w:r>
+          </w:p>
+          <w:p>
+            <w:r>
+              <w:rPr>
+                <w:b/>
+              </w:rPr>
+              <w:t>Przebieg</w:t>
+            </w:r>
+            <w:r>
+              <w:rPr>
+                <w:b/>
+              </w:rPr>
+              <w:t>:</w:t>
+            </w:r>
+          </w:p>
         </w:tc>
       </w:tr>
     </w:tbl>

</xml_diff>

<commit_message>
Report contains the newest version of UCs' description
</commit_message>
<xml_diff>
--- a/Reports/Lab4.docx
+++ b/Reports/Lab4.docx
@@ -117,7 +117,15 @@
         <w:rPr>
           <w:sz w:val="28"/>
         </w:rPr>
-        <w:t>Specyfikacja wymagań funkcjonalnych za pomocą diagramu przypadków użycia</w:t>
+        <w:t>Specyfikacja wymagań funkcjo</w:t>
+      </w:r>
+      <w:bookmarkStart w:id="0" w:name="_GoBack"/>
+      <w:bookmarkEnd w:id="0"/>
+      <w:r>
+        <w:rPr>
+          <w:sz w:val="28"/>
+        </w:rPr>
+        <w:t>nalnych za pomocą diagramu przypadków użycia</w:t>
       </w:r>
     </w:p>
     <w:p>
@@ -133,7 +141,31 @@
         <w:rPr>
           <w:i/>
         </w:rPr>
-        <w:t>Uwaga od autorów: Naprzemiennie stosujemy PU i UC oznaczające usecase (przypadek użycia).</w:t>
+        <w:t xml:space="preserve">Uwaga od autorów: Naprzemiennie stosujemy </w:t>
+      </w:r>
+      <w:r>
+        <w:rPr>
+          <w:i/>
+        </w:rPr>
+        <w:t xml:space="preserve">skrótów </w:t>
+      </w:r>
+      <w:r>
+        <w:rPr>
+          <w:i/>
+        </w:rPr>
+        <w:t xml:space="preserve">PU i UC oznaczające </w:t>
+      </w:r>
+      <w:r>
+        <w:rPr>
+          <w:i/>
+        </w:rPr>
+        <w:t>usecase</w:t>
+      </w:r>
+      <w:r>
+        <w:rPr>
+          <w:i/>
+        </w:rPr>
+        <w:t xml:space="preserve"> (przypadek użycia).</w:t>
       </w:r>
     </w:p>
     <w:p>
@@ -677,6 +709,7 @@
               <w:rPr>
                 <w:b/>
               </w:rPr>
+              <w:lastRenderedPageBreak/>
               <w:t>PU Dodanie studenta</w:t>
             </w:r>
             <w:r>
@@ -705,14 +738,7 @@
               <w:rPr>
                 <w:b/>
               </w:rPr>
-              <w:lastRenderedPageBreak/>
-              <w:t xml:space="preserve">PU </w:t>
-            </w:r>
-            <w:r>
-              <w:rPr>
-                <w:b/>
-              </w:rPr>
-              <w:t>Usuniecie studenta</w:t>
+              <w:t>PU Usuniecie studenta</w:t>
             </w:r>
             <w:r>
               <w:t xml:space="preserve"> powiązany przez &lt;&lt;include&gt;&gt; z </w:t>
@@ -740,13 +766,7 @@
               <w:rPr>
                 <w:b/>
               </w:rPr>
-              <w:t xml:space="preserve">PU </w:t>
-            </w:r>
-            <w:r>
-              <w:rPr>
-                <w:b/>
-              </w:rPr>
-              <w:t>Edycja studenta</w:t>
+              <w:t>PU Edycja studenta</w:t>
             </w:r>
             <w:r>
               <w:t xml:space="preserve"> powiązany przez &lt;&lt;include&gt;&gt; </w:t>
@@ -843,13 +863,7 @@
               <w:rPr>
                 <w:b/>
               </w:rPr>
-              <w:t xml:space="preserve">PU </w:t>
-            </w:r>
-            <w:r>
-              <w:rPr>
-                <w:b/>
-              </w:rPr>
-              <w:t>Wyszukiwanie grupy zajęciowej</w:t>
+              <w:t>PU Wyszukiwanie grupy zajęciowej</w:t>
             </w:r>
             <w:r>
               <w:t>.</w:t>
@@ -868,13 +882,7 @@
               <w:rPr>
                 <w:b/>
               </w:rPr>
-              <w:t xml:space="preserve">PU </w:t>
-            </w:r>
-            <w:r>
-              <w:rPr>
-                <w:b/>
-              </w:rPr>
-              <w:t xml:space="preserve">Usuniecie grupy </w:t>
+              <w:t xml:space="preserve">PU Usuniecie grupy </w:t>
             </w:r>
             <w:r>
               <w:rPr>
@@ -939,13 +947,7 @@
               <w:rPr>
                 <w:b/>
               </w:rPr>
-              <w:t xml:space="preserve">PU </w:t>
-            </w:r>
-            <w:r>
-              <w:rPr>
-                <w:b/>
-              </w:rPr>
-              <w:t>Edycja kursu</w:t>
+              <w:t>PU Edycja kursu</w:t>
             </w:r>
             <w:r>
               <w:t xml:space="preserve"> powiązany przez &lt;&lt;include&gt;&gt; z </w:t>
@@ -973,13 +975,7 @@
               <w:rPr>
                 <w:b/>
               </w:rPr>
-              <w:t xml:space="preserve">PU </w:t>
-            </w:r>
-            <w:r>
-              <w:rPr>
-                <w:b/>
-              </w:rPr>
-              <w:t>Usuniecie kursu</w:t>
+              <w:t>PU Usuniecie kursu</w:t>
             </w:r>
             <w:r>
               <w:t xml:space="preserve"> powiązany przez &lt;&lt;include&gt;&gt; z:</w:t>
@@ -1144,6 +1140,9 @@
             <w:r>
               <w:t xml:space="preserve"> </w:t>
             </w:r>
+            <w:r>
+              <w:t>Zalogowany jako pracownik dziekanatu</w:t>
+            </w:r>
           </w:p>
           <w:p>
             <w:pPr>
@@ -1172,6 +1171,9 @@
             <w:r>
               <w:t xml:space="preserve"> </w:t>
             </w:r>
+            <w:r>
+              <w:t>Dodanie studenta do bazy</w:t>
+            </w:r>
           </w:p>
           <w:p>
             <w:r>
@@ -1188,6 +1190,92 @@
             </w:r>
             <w:r>
               <w:t xml:space="preserve"> </w:t>
+            </w:r>
+          </w:p>
+          <w:p>
+            <w:r>
+              <w:t>* Pracownik dziekanatu podaje dane studenta</w:t>
+            </w:r>
+          </w:p>
+          <w:p>
+            <w:r>
+              <w:t xml:space="preserve">* Sprawdzenie </w:t>
+            </w:r>
+            <w:r>
+              <w:t>poprawności</w:t>
+            </w:r>
+            <w:r>
+              <w:t xml:space="preserve"> danych</w:t>
+            </w:r>
+          </w:p>
+          <w:p>
+            <w:r>
+              <w:t xml:space="preserve">   * </w:t>
+            </w:r>
+            <w:r>
+              <w:t>Jeśli</w:t>
+            </w:r>
+            <w:r>
+              <w:t xml:space="preserve"> ok, kontynuuj</w:t>
+            </w:r>
+          </w:p>
+          <w:p>
+            <w:r>
+              <w:t xml:space="preserve">   * </w:t>
+            </w:r>
+            <w:r>
+              <w:t>Jeśli</w:t>
+            </w:r>
+            <w:r>
+              <w:t xml:space="preserve"> nie, </w:t>
+            </w:r>
+            <w:r>
+              <w:t>wyświetl błąd i skończ</w:t>
+            </w:r>
+          </w:p>
+          <w:p>
+            <w:r>
+              <w:t xml:space="preserve">* Sprawdzenie czy dany student nie istnieje </w:t>
+            </w:r>
+            <w:r>
+              <w:t>już</w:t>
+            </w:r>
+            <w:r>
+              <w:t xml:space="preserve"> w bazie (poprzez </w:t>
+            </w:r>
+            <w:r>
+              <w:t>wywołanie</w:t>
+            </w:r>
+            <w:r>
+              <w:t xml:space="preserve"> UC Wyszukiwanie Studenta)</w:t>
+            </w:r>
+          </w:p>
+          <w:p>
+            <w:r>
+              <w:t xml:space="preserve">   * </w:t>
+            </w:r>
+            <w:r>
+              <w:t>Jeśli</w:t>
+            </w:r>
+            <w:r>
+              <w:t xml:space="preserve"> istnieje, </w:t>
+            </w:r>
+            <w:r>
+              <w:t>wyświetl błąd i skończ</w:t>
+            </w:r>
+          </w:p>
+          <w:p>
+            <w:r>
+              <w:t xml:space="preserve">   * </w:t>
+            </w:r>
+            <w:r>
+              <w:t>Jeśli</w:t>
+            </w:r>
+            <w:r>
+              <w:t xml:space="preserve"> nie, dodaj nowego do bazy i </w:t>
+            </w:r>
+            <w:r>
+              <w:t>skończ</w:t>
             </w:r>
           </w:p>
         </w:tc>
@@ -1199,6 +1287,7 @@
           </w:tcPr>
           <w:p>
             <w:r>
+              <w:lastRenderedPageBreak/>
               <w:t>Usuniecie studenta</w:t>
             </w:r>
           </w:p>
@@ -1217,6 +1306,9 @@
             <w:r>
               <w:t xml:space="preserve"> </w:t>
             </w:r>
+            <w:r>
+              <w:t>Zalogowany jako pracownik dziekanatu</w:t>
+            </w:r>
           </w:p>
           <w:p>
             <w:pPr>
@@ -1245,8 +1337,16 @@
             <w:r>
               <w:t xml:space="preserve"> </w:t>
             </w:r>
-          </w:p>
-          <w:p>
+            <w:r>
+              <w:t>Usuniecie studenta z bazy</w:t>
+            </w:r>
+          </w:p>
+          <w:p>
+            <w:pPr>
+              <w:rPr>
+                <w:b/>
+              </w:rPr>
+            </w:pPr>
             <w:r>
               <w:rPr>
                 <w:b/>
@@ -1258,6 +1358,56 @@
                 <w:b/>
               </w:rPr>
               <w:t>:</w:t>
+            </w:r>
+          </w:p>
+          <w:p>
+            <w:r>
+              <w:t>* Podanie danych studenta</w:t>
+            </w:r>
+          </w:p>
+          <w:p>
+            <w:r>
+              <w:t>* Wyszukanie go w bazie (UC Wyszukiwanie studenta)</w:t>
+            </w:r>
+          </w:p>
+          <w:p>
+            <w:r>
+              <w:t xml:space="preserve">   * </w:t>
+            </w:r>
+            <w:r>
+              <w:t>Jeśli</w:t>
+            </w:r>
+            <w:r>
+              <w:t xml:space="preserve"> istnieje, </w:t>
+            </w:r>
+            <w:r>
+              <w:t>usuń</w:t>
+            </w:r>
+            <w:r>
+              <w:t xml:space="preserve"> i </w:t>
+            </w:r>
+            <w:r>
+              <w:t>zakończ</w:t>
+            </w:r>
+          </w:p>
+          <w:p>
+            <w:r>
+              <w:t xml:space="preserve">   * </w:t>
+            </w:r>
+            <w:r>
+              <w:t>Jeśli</w:t>
+            </w:r>
+            <w:r>
+              <w:t xml:space="preserve"> nie, </w:t>
+            </w:r>
+            <w:r>
+              <w:t>wyświetl</w:t>
+            </w:r>
+            <w:r>
+              <w:t xml:space="preserve"> komunikat i </w:t>
+            </w:r>
+            <w:r>
+              <w:t>zakończ</w:t>
             </w:r>
           </w:p>
         </w:tc>
@@ -1271,8 +1421,6 @@
             <w:r>
               <w:t>Edycja studenta</w:t>
             </w:r>
-            <w:bookmarkStart w:id="0" w:name="_GoBack"/>
-            <w:bookmarkEnd w:id="0"/>
           </w:p>
         </w:tc>
         <w:tc>
@@ -1289,6 +1437,9 @@
             <w:r>
               <w:t xml:space="preserve"> </w:t>
             </w:r>
+            <w:r>
+              <w:t>Zalogowany jako pracownik dziekanatu</w:t>
+            </w:r>
           </w:p>
           <w:p>
             <w:pPr>
@@ -1317,8 +1468,16 @@
             <w:r>
               <w:t xml:space="preserve"> </w:t>
             </w:r>
-          </w:p>
-          <w:p>
+            <w:r>
+              <w:t>Zmienienie danych w bazie</w:t>
+            </w:r>
+          </w:p>
+          <w:p>
+            <w:pPr>
+              <w:rPr>
+                <w:b/>
+              </w:rPr>
+            </w:pPr>
             <w:r>
               <w:rPr>
                 <w:b/>
@@ -1330,6 +1489,68 @@
                 <w:b/>
               </w:rPr>
               <w:t>:</w:t>
+            </w:r>
+          </w:p>
+          <w:p>
+            <w:r>
+              <w:t>* Podanie danych studenta</w:t>
+            </w:r>
+          </w:p>
+          <w:p>
+            <w:r>
+              <w:t>* Wyszukanie studenta (UC Wyszukiwanie studenta)</w:t>
+            </w:r>
+          </w:p>
+          <w:p>
+            <w:r>
+              <w:t xml:space="preserve">   * </w:t>
+            </w:r>
+            <w:r>
+              <w:t>Jeśli</w:t>
+            </w:r>
+            <w:r>
+              <w:t xml:space="preserve"> istnieje, </w:t>
+            </w:r>
+            <w:r>
+              <w:t>załaduje</w:t>
+            </w:r>
+            <w:r>
+              <w:t xml:space="preserve"> jego aktualne dane do edycji</w:t>
+            </w:r>
+          </w:p>
+          <w:p>
+            <w:r>
+              <w:t xml:space="preserve">   * </w:t>
+            </w:r>
+            <w:r>
+              <w:t>Jeśli</w:t>
+            </w:r>
+            <w:r>
+              <w:t xml:space="preserve"> nie, </w:t>
+            </w:r>
+            <w:r>
+              <w:t>wyświetl błąd i skończ</w:t>
+            </w:r>
+          </w:p>
+          <w:p>
+            <w:r>
+              <w:t>* Podanie nowych danych</w:t>
+            </w:r>
+          </w:p>
+          <w:p>
+            <w:r>
+              <w:t xml:space="preserve">* Sprawdzenie </w:t>
+            </w:r>
+            <w:r>
+              <w:t>poprawności</w:t>
+            </w:r>
+            <w:r>
+              <w:t xml:space="preserve"> podanych danych</w:t>
+            </w:r>
+          </w:p>
+          <w:p>
+            <w:r>
+              <w:t>* Aktualizacja w bazie</w:t>
             </w:r>
           </w:p>
         </w:tc>
@@ -1359,6 +1580,9 @@
             <w:r>
               <w:t xml:space="preserve"> </w:t>
             </w:r>
+            <w:r>
+              <w:t>Zalogowany jako pracownik dziekanatu</w:t>
+            </w:r>
           </w:p>
           <w:p>
             <w:pPr>
@@ -1387,8 +1611,19 @@
             <w:r>
               <w:t xml:space="preserve"> </w:t>
             </w:r>
-          </w:p>
-          <w:p>
+            <w:r>
+              <w:t xml:space="preserve">Zapisanie studenta do konkretnej grupy </w:t>
+            </w:r>
+            <w:r>
+              <w:t>zajęciowej</w:t>
+            </w:r>
+          </w:p>
+          <w:p>
+            <w:pPr>
+              <w:rPr>
+                <w:b/>
+              </w:rPr>
+            </w:pPr>
             <w:r>
               <w:rPr>
                 <w:b/>
@@ -1400,6 +1635,248 @@
                 <w:b/>
               </w:rPr>
               <w:t>:</w:t>
+            </w:r>
+          </w:p>
+          <w:p>
+            <w:r>
+              <w:t>* Pracownik dziekanatu podaje dane studenta, wyszukanie studenta (UC Wyszukiwanie studenta)</w:t>
+            </w:r>
+          </w:p>
+          <w:p>
+            <w:r>
+              <w:t xml:space="preserve">   * </w:t>
+            </w:r>
+            <w:r>
+              <w:t>Jeśli</w:t>
+            </w:r>
+            <w:r>
+              <w:t xml:space="preserve"> student nie </w:t>
+            </w:r>
+            <w:r>
+              <w:t>istnieje</w:t>
+            </w:r>
+            <w:r>
+              <w:t xml:space="preserve">, </w:t>
+            </w:r>
+            <w:r>
+              <w:t>wyświetl błąd i skończ</w:t>
+            </w:r>
+          </w:p>
+          <w:p>
+            <w:r>
+              <w:t xml:space="preserve">   * </w:t>
+            </w:r>
+            <w:r>
+              <w:t>Jeśli</w:t>
+            </w:r>
+            <w:r>
+              <w:t xml:space="preserve"> istnieje </w:t>
+            </w:r>
+            <w:r>
+              <w:t>kontynuuj</w:t>
+            </w:r>
+          </w:p>
+          <w:p>
+            <w:r>
+              <w:t xml:space="preserve">* Pracownik podaje numer grupy </w:t>
+            </w:r>
+            <w:r>
+              <w:t>zajęciowej</w:t>
+            </w:r>
+            <w:r>
+              <w:t xml:space="preserve"> do zapisania, wyszukanie grupy (UC Wyszukiwanie grupy </w:t>
+            </w:r>
+            <w:r>
+              <w:t>zajęciowej</w:t>
+            </w:r>
+            <w:r>
+              <w:t>)</w:t>
+            </w:r>
+          </w:p>
+          <w:p>
+            <w:r>
+              <w:t xml:space="preserve">   * </w:t>
+            </w:r>
+            <w:r>
+              <w:t>Jeśli</w:t>
+            </w:r>
+            <w:r>
+              <w:t xml:space="preserve"> nie istnieje </w:t>
+            </w:r>
+            <w:r>
+              <w:t>wyświetl błąd i skończ</w:t>
+            </w:r>
+          </w:p>
+          <w:p>
+            <w:r>
+              <w:t xml:space="preserve">   * </w:t>
+            </w:r>
+            <w:r>
+              <w:t>Jeśli</w:t>
+            </w:r>
+            <w:r>
+              <w:t xml:space="preserve"> istnieje </w:t>
+            </w:r>
+            <w:r>
+              <w:t>kontynuuj</w:t>
+            </w:r>
+          </w:p>
+          <w:p>
+            <w:r>
+              <w:t xml:space="preserve">* </w:t>
+            </w:r>
+            <w:r>
+              <w:t>Następuje</w:t>
+            </w:r>
+            <w:r>
+              <w:t xml:space="preserve"> sprawdzenie czy student nie jest </w:t>
+            </w:r>
+            <w:r>
+              <w:t>już</w:t>
+            </w:r>
+            <w:r>
+              <w:t xml:space="preserve"> w innej grupie </w:t>
+            </w:r>
+            <w:r>
+              <w:t>zajęciowej</w:t>
+            </w:r>
+            <w:r>
+              <w:t xml:space="preserve"> tego samego kursu (UC Sprawdzenie czy student jest już w innej grupie tego samego kursu)</w:t>
+            </w:r>
+          </w:p>
+          <w:p>
+            <w:r>
+              <w:t xml:space="preserve">   * </w:t>
+            </w:r>
+            <w:r>
+              <w:t>Jeśli</w:t>
+            </w:r>
+            <w:r>
+              <w:t xml:space="preserve"> jest, </w:t>
+            </w:r>
+            <w:r>
+              <w:t>wyświetl błąd i skończ</w:t>
+            </w:r>
+          </w:p>
+          <w:p>
+            <w:r>
+              <w:t xml:space="preserve">   * </w:t>
+            </w:r>
+            <w:r>
+              <w:t>Jeśli</w:t>
+            </w:r>
+            <w:r>
+              <w:t xml:space="preserve"> nie, </w:t>
+            </w:r>
+            <w:r>
+              <w:t>kontynuuj</w:t>
+            </w:r>
+          </w:p>
+          <w:p>
+            <w:r>
+              <w:t xml:space="preserve">* </w:t>
+            </w:r>
+            <w:r>
+              <w:t>Następuje</w:t>
+            </w:r>
+            <w:r>
+              <w:t xml:space="preserve"> sprawdzenie czy w podanej grupie </w:t>
+            </w:r>
+            <w:r>
+              <w:t>są</w:t>
+            </w:r>
+            <w:r>
+              <w:t xml:space="preserve"> wolne miejsca (UC Sprawdzenie czy są wolne miejsca w danej grupie)</w:t>
+            </w:r>
+          </w:p>
+          <w:p>
+            <w:r>
+              <w:t xml:space="preserve">   * </w:t>
+            </w:r>
+            <w:r>
+              <w:t>Jeśli</w:t>
+            </w:r>
+            <w:r>
+              <w:t xml:space="preserve"> nie, </w:t>
+            </w:r>
+            <w:r>
+              <w:t>wyświetl</w:t>
+            </w:r>
+            <w:r>
+              <w:t xml:space="preserve"> informacje czy chcesz </w:t>
+            </w:r>
+            <w:r>
+              <w:t>dokonać</w:t>
+            </w:r>
+            <w:r>
+              <w:t xml:space="preserve"> zapisu ponad stan</w:t>
+            </w:r>
+          </w:p>
+          <w:p>
+            <w:r>
+              <w:t xml:space="preserve">      </w:t>
+            </w:r>
+            <w:r>
+              <w:t xml:space="preserve"> </w:t>
+            </w:r>
+            <w:r>
+              <w:t xml:space="preserve">* </w:t>
+            </w:r>
+            <w:r>
+              <w:t>Jeśli</w:t>
+            </w:r>
+            <w:r>
+              <w:t xml:space="preserve"> </w:t>
+            </w:r>
+            <w:r>
+              <w:t>kliknięte</w:t>
+            </w:r>
+            <w:r>
+              <w:t xml:space="preserve"> tak, zapisz i </w:t>
+            </w:r>
+            <w:r>
+              <w:t>skończ</w:t>
+            </w:r>
+          </w:p>
+          <w:p>
+            <w:r>
+              <w:t xml:space="preserve">      </w:t>
+            </w:r>
+            <w:r>
+              <w:t xml:space="preserve"> </w:t>
+            </w:r>
+            <w:r>
+              <w:t xml:space="preserve">* </w:t>
+            </w:r>
+            <w:r>
+              <w:t>Jeśli</w:t>
+            </w:r>
+            <w:r>
+              <w:t xml:space="preserve"> nie, </w:t>
+            </w:r>
+            <w:r>
+              <w:t>skończ</w:t>
+            </w:r>
+          </w:p>
+          <w:p>
+            <w:r>
+              <w:lastRenderedPageBreak/>
+              <w:t xml:space="preserve">   * </w:t>
+            </w:r>
+            <w:r>
+              <w:t>Jeśli</w:t>
+            </w:r>
+            <w:r>
+              <w:t xml:space="preserve"> </w:t>
+            </w:r>
+            <w:r>
+              <w:t>są</w:t>
+            </w:r>
+            <w:r>
+              <w:t xml:space="preserve"> wolne miejsca, zapisz i </w:t>
+            </w:r>
+            <w:r>
+              <w:t>skończ</w:t>
             </w:r>
           </w:p>
         </w:tc>
@@ -1411,6 +1888,7 @@
           </w:tcPr>
           <w:p>
             <w:r>
+              <w:lastRenderedPageBreak/>
               <w:t>Administracyjny wypis</w:t>
             </w:r>
           </w:p>
@@ -1429,6 +1907,9 @@
             <w:r>
               <w:t xml:space="preserve"> </w:t>
             </w:r>
+            <w:r>
+              <w:t>Zalogowany jako pracownik dziekanatu</w:t>
+            </w:r>
           </w:p>
           <w:p>
             <w:pPr>
@@ -1457,8 +1938,19 @@
             <w:r>
               <w:t xml:space="preserve"> </w:t>
             </w:r>
-          </w:p>
-          <w:p>
+            <w:r>
+              <w:t xml:space="preserve">Wypisanie studenta z grupy </w:t>
+            </w:r>
+            <w:r>
+              <w:t>zajęciowej</w:t>
+            </w:r>
+          </w:p>
+          <w:p>
+            <w:pPr>
+              <w:rPr>
+                <w:b/>
+              </w:rPr>
+            </w:pPr>
             <w:r>
               <w:rPr>
                 <w:b/>
@@ -1470,6 +1962,141 @@
                 <w:b/>
               </w:rPr>
               <w:t>:</w:t>
+            </w:r>
+          </w:p>
+          <w:p>
+            <w:r>
+              <w:t>* Pracownik dziekanatu podaje dane studenta, wyszukanie studenta (UC Wyszukiwanie studenta)</w:t>
+            </w:r>
+          </w:p>
+          <w:p>
+            <w:r>
+              <w:t xml:space="preserve">   </w:t>
+            </w:r>
+            <w:r>
+              <w:t xml:space="preserve">* </w:t>
+            </w:r>
+            <w:r>
+              <w:t>Jeśli</w:t>
+            </w:r>
+            <w:r>
+              <w:t xml:space="preserve"> student nie </w:t>
+            </w:r>
+            <w:r>
+              <w:t>istnieje</w:t>
+            </w:r>
+            <w:r>
+              <w:t xml:space="preserve">, </w:t>
+            </w:r>
+            <w:r>
+              <w:t>wyświetl błąd i skończ</w:t>
+            </w:r>
+          </w:p>
+          <w:p>
+            <w:r>
+              <w:t xml:space="preserve">   </w:t>
+            </w:r>
+            <w:r>
+              <w:t xml:space="preserve">* </w:t>
+            </w:r>
+            <w:r>
+              <w:t>Jeśli</w:t>
+            </w:r>
+            <w:r>
+              <w:t xml:space="preserve"> istnieje </w:t>
+            </w:r>
+            <w:r>
+              <w:t>kontynuuj</w:t>
+            </w:r>
+          </w:p>
+          <w:p>
+            <w:r>
+              <w:t xml:space="preserve">* Pracownik podaje numer grupy </w:t>
+            </w:r>
+            <w:r>
+              <w:t>zajęciowej</w:t>
+            </w:r>
+            <w:r>
+              <w:t xml:space="preserve"> do wypisanie, wyszukanie grupy (UC Wyszukiwanie grupy </w:t>
+            </w:r>
+            <w:r>
+              <w:t>zajęciowej</w:t>
+            </w:r>
+            <w:r>
+              <w:t>)</w:t>
+            </w:r>
+          </w:p>
+          <w:p>
+            <w:r>
+              <w:t xml:space="preserve">   </w:t>
+            </w:r>
+            <w:r>
+              <w:t xml:space="preserve">* </w:t>
+            </w:r>
+            <w:r>
+              <w:t>Jeśli</w:t>
+            </w:r>
+            <w:r>
+              <w:t xml:space="preserve"> nie istnieje </w:t>
+            </w:r>
+            <w:r>
+              <w:t>wyświetl błąd i skończ</w:t>
+            </w:r>
+          </w:p>
+          <w:p>
+            <w:r>
+              <w:t xml:space="preserve">   </w:t>
+            </w:r>
+            <w:r>
+              <w:t xml:space="preserve">* </w:t>
+            </w:r>
+            <w:r>
+              <w:t>Jeśli</w:t>
+            </w:r>
+            <w:r>
+              <w:t xml:space="preserve"> istnieje </w:t>
+            </w:r>
+            <w:r>
+              <w:t>kontynuuj</w:t>
+            </w:r>
+          </w:p>
+          <w:p>
+            <w:r>
+              <w:t xml:space="preserve">* </w:t>
+            </w:r>
+            <w:r>
+              <w:t>Następuje</w:t>
+            </w:r>
+            <w:r>
+              <w:t xml:space="preserve"> sprawdzenie czy student jest zapisany do tej grupy</w:t>
+            </w:r>
+          </w:p>
+          <w:p>
+            <w:r>
+              <w:t xml:space="preserve">   * </w:t>
+            </w:r>
+            <w:r>
+              <w:t>Jeśli</w:t>
+            </w:r>
+            <w:r>
+              <w:t xml:space="preserve"> nie, </w:t>
+            </w:r>
+            <w:r>
+              <w:t>wyświetl błąd i skończ</w:t>
+            </w:r>
+          </w:p>
+          <w:p>
+            <w:r>
+              <w:t xml:space="preserve">   * </w:t>
+            </w:r>
+            <w:r>
+              <w:t>Jeśli</w:t>
+            </w:r>
+            <w:r>
+              <w:t xml:space="preserve"> tak, wypisz i </w:t>
+            </w:r>
+            <w:r>
+              <w:t>skończ</w:t>
             </w:r>
           </w:p>
         </w:tc>
@@ -1499,6 +2126,9 @@
             <w:r>
               <w:t xml:space="preserve"> </w:t>
             </w:r>
+            <w:r>
+              <w:t>Zalogowany jako pracownik dziekanatu</w:t>
+            </w:r>
           </w:p>
           <w:p>
             <w:pPr>
@@ -1527,13 +2157,20 @@
             <w:r>
               <w:t xml:space="preserve"> </w:t>
             </w:r>
-          </w:p>
-          <w:p>
-            <w:r>
-              <w:rPr>
-                <w:b/>
-              </w:rPr>
-              <w:lastRenderedPageBreak/>
+            <w:r>
+              <w:t>Grupa znika z bazy</w:t>
+            </w:r>
+          </w:p>
+          <w:p>
+            <w:pPr>
+              <w:rPr>
+                <w:b/>
+              </w:rPr>
+            </w:pPr>
+            <w:r>
+              <w:rPr>
+                <w:b/>
+              </w:rPr>
               <w:t>Przebieg</w:t>
             </w:r>
             <w:r>
@@ -1541,6 +2178,99 @@
                 <w:b/>
               </w:rPr>
               <w:t>:</w:t>
+            </w:r>
+          </w:p>
+          <w:p>
+            <w:r>
+              <w:t xml:space="preserve">* Pracownik podaje numer grupy do kasacji, sprawdzenie czy taka istnieje (UC Wyszukiwanie grupy </w:t>
+            </w:r>
+            <w:r>
+              <w:t>zajęciowej</w:t>
+            </w:r>
+            <w:r>
+              <w:t>)</w:t>
+            </w:r>
+          </w:p>
+          <w:p>
+            <w:r>
+              <w:t xml:space="preserve">   * </w:t>
+            </w:r>
+            <w:r>
+              <w:t>Jeśli</w:t>
+            </w:r>
+            <w:r>
+              <w:t xml:space="preserve"> nie, </w:t>
+            </w:r>
+            <w:r>
+              <w:t>wyświetl błąd i skończ</w:t>
+            </w:r>
+          </w:p>
+          <w:p>
+            <w:r>
+              <w:t xml:space="preserve">   * </w:t>
+            </w:r>
+            <w:r>
+              <w:t>Jeśli</w:t>
+            </w:r>
+            <w:r>
+              <w:t xml:space="preserve"> istnieje, kontynuuj</w:t>
+            </w:r>
+          </w:p>
+          <w:p>
+            <w:r>
+              <w:t xml:space="preserve">* Sprawdzenie czy do grupy </w:t>
+            </w:r>
+            <w:r>
+              <w:t>są</w:t>
+            </w:r>
+            <w:r>
+              <w:t xml:space="preserve"> zapisani </w:t>
+            </w:r>
+            <w:r>
+              <w:t>jacyś</w:t>
+            </w:r>
+            <w:r>
+              <w:t xml:space="preserve"> studenci</w:t>
+            </w:r>
+          </w:p>
+          <w:p>
+            <w:r>
+              <w:t xml:space="preserve">   * </w:t>
+            </w:r>
+            <w:r>
+              <w:t>Jeśli</w:t>
+            </w:r>
+            <w:r>
+              <w:t xml:space="preserve"> tak, </w:t>
+            </w:r>
+            <w:r>
+              <w:t>wyświetl błąd i skończ</w:t>
+            </w:r>
+          </w:p>
+          <w:p>
+            <w:r>
+              <w:t xml:space="preserve">   * </w:t>
+            </w:r>
+            <w:r>
+              <w:t>Jeśli</w:t>
+            </w:r>
+            <w:r>
+              <w:t xml:space="preserve"> nie </w:t>
+            </w:r>
+            <w:r>
+              <w:t>usuń</w:t>
+            </w:r>
+            <w:r>
+              <w:t xml:space="preserve"> </w:t>
+            </w:r>
+            <w:r>
+              <w:t>grupę</w:t>
+            </w:r>
+            <w:r>
+              <w:t xml:space="preserve"> z bazy i </w:t>
+            </w:r>
+            <w:r>
+              <w:t>skończ</w:t>
             </w:r>
           </w:p>
         </w:tc>
@@ -1552,7 +2282,6 @@
           </w:tcPr>
           <w:p>
             <w:r>
-              <w:lastRenderedPageBreak/>
               <w:t>Edycja grupy zajęciowej</w:t>
             </w:r>
           </w:p>
@@ -1571,6 +2300,9 @@
             <w:r>
               <w:t xml:space="preserve"> </w:t>
             </w:r>
+            <w:r>
+              <w:t>Zalogowany jako pracownik dziekanatu</w:t>
+            </w:r>
           </w:p>
           <w:p>
             <w:pPr>
@@ -1599,8 +2331,16 @@
             <w:r>
               <w:t xml:space="preserve"> </w:t>
             </w:r>
-          </w:p>
-          <w:p>
+            <w:r>
+              <w:t>Grupa ze zmienionymi danymi w bazie</w:t>
+            </w:r>
+          </w:p>
+          <w:p>
+            <w:pPr>
+              <w:rPr>
+                <w:b/>
+              </w:rPr>
+            </w:pPr>
             <w:r>
               <w:rPr>
                 <w:b/>
@@ -1612,6 +2352,92 @@
                 <w:b/>
               </w:rPr>
               <w:t>:</w:t>
+            </w:r>
+          </w:p>
+          <w:p>
+            <w:r>
+              <w:t xml:space="preserve">* Pracownik podaje numer grupy do zmiany, sprawdzenie czy taka istnieje (UC Wyszukiwanie grupy </w:t>
+            </w:r>
+            <w:r>
+              <w:t>zajęciowej</w:t>
+            </w:r>
+            <w:r>
+              <w:t>)</w:t>
+            </w:r>
+          </w:p>
+          <w:p>
+            <w:r>
+              <w:t xml:space="preserve">   * </w:t>
+            </w:r>
+            <w:r>
+              <w:t>Jeśli</w:t>
+            </w:r>
+            <w:r>
+              <w:t xml:space="preserve"> nie, </w:t>
+            </w:r>
+            <w:r>
+              <w:t>wyświetl błąd i skończ</w:t>
+            </w:r>
+          </w:p>
+          <w:p>
+            <w:r>
+              <w:t xml:space="preserve">   * </w:t>
+            </w:r>
+            <w:r>
+              <w:t>Jeśli</w:t>
+            </w:r>
+            <w:r>
+              <w:t xml:space="preserve"> istnieje, kontynuuj</w:t>
+            </w:r>
+          </w:p>
+          <w:p>
+            <w:r>
+              <w:t xml:space="preserve">* </w:t>
+            </w:r>
+            <w:r>
+              <w:t>Załadowanie</w:t>
+            </w:r>
+            <w:r>
+              <w:t xml:space="preserve"> aktualnych danych</w:t>
+            </w:r>
+          </w:p>
+          <w:p>
+            <w:r>
+              <w:t xml:space="preserve">* Pracownik zmienia wybrane dane grupy, sprawdzenie czy </w:t>
+            </w:r>
+            <w:r>
+              <w:t>są</w:t>
+            </w:r>
+            <w:r>
+              <w:t xml:space="preserve"> poprawne</w:t>
+            </w:r>
+          </w:p>
+          <w:p>
+            <w:r>
+              <w:t xml:space="preserve">   * </w:t>
+            </w:r>
+            <w:r>
+              <w:t>Jeśli</w:t>
+            </w:r>
+            <w:r>
+              <w:t xml:space="preserve"> nie, </w:t>
+            </w:r>
+            <w:r>
+              <w:t>wyświetl błąd i skończ</w:t>
+            </w:r>
+          </w:p>
+          <w:p>
+            <w:r>
+              <w:t xml:space="preserve">   * </w:t>
+            </w:r>
+            <w:r>
+              <w:t>Jeśli</w:t>
+            </w:r>
+            <w:r>
+              <w:t xml:space="preserve"> tak, zapisz zmiany w bazie i </w:t>
+            </w:r>
+            <w:r>
+              <w:t>skończ</w:t>
             </w:r>
           </w:p>
         </w:tc>
@@ -1641,17 +2467,21 @@
             <w:r>
               <w:t xml:space="preserve"> </w:t>
             </w:r>
-          </w:p>
-          <w:p>
-            <w:pPr>
-              <w:rPr>
-                <w:b/>
-              </w:rPr>
-            </w:pPr>
-            <w:r>
-              <w:rPr>
-                <w:b/>
-              </w:rPr>
+            <w:r>
+              <w:t>Zalogowany jako pracownik dziekanatu</w:t>
+            </w:r>
+          </w:p>
+          <w:p>
+            <w:pPr>
+              <w:rPr>
+                <w:b/>
+              </w:rPr>
+            </w:pPr>
+            <w:r>
+              <w:rPr>
+                <w:b/>
+              </w:rPr>
+              <w:lastRenderedPageBreak/>
               <w:t>Warunki</w:t>
             </w:r>
             <w:r>
@@ -1669,8 +2499,22 @@
             <w:r>
               <w:t xml:space="preserve"> </w:t>
             </w:r>
-          </w:p>
-          <w:p>
+            <w:r>
+              <w:t xml:space="preserve">Nowa grupa </w:t>
+            </w:r>
+            <w:r>
+              <w:t>zajęciowa</w:t>
+            </w:r>
+            <w:r>
+              <w:t xml:space="preserve"> w bazie</w:t>
+            </w:r>
+          </w:p>
+          <w:p>
+            <w:pPr>
+              <w:rPr>
+                <w:b/>
+              </w:rPr>
+            </w:pPr>
             <w:r>
               <w:rPr>
                 <w:b/>
@@ -1682,6 +2526,153 @@
                 <w:b/>
               </w:rPr>
               <w:t>:</w:t>
+            </w:r>
+          </w:p>
+          <w:p>
+            <w:r>
+              <w:t xml:space="preserve">* Pracownik dziekanatu podaje numer </w:t>
+            </w:r>
+            <w:r>
+              <w:t>kursu,</w:t>
+            </w:r>
+            <w:r>
+              <w:t xml:space="preserve"> do </w:t>
+            </w:r>
+            <w:r>
+              <w:t>którego</w:t>
+            </w:r>
+            <w:r>
+              <w:t xml:space="preserve"> chce </w:t>
+            </w:r>
+            <w:r>
+              <w:t>stworzyć</w:t>
+            </w:r>
+            <w:r>
+              <w:t xml:space="preserve"> </w:t>
+            </w:r>
+            <w:r>
+              <w:t>grupę</w:t>
+            </w:r>
+            <w:r>
+              <w:t xml:space="preserve"> </w:t>
+            </w:r>
+            <w:r>
+              <w:t>zajęciową</w:t>
+            </w:r>
+            <w:r>
+              <w:t>, sprawdzenie czy taki kurs istnieje (UC Wyszukiwanie kursu)</w:t>
+            </w:r>
+          </w:p>
+          <w:p>
+            <w:r>
+              <w:t xml:space="preserve">   * </w:t>
+            </w:r>
+            <w:r>
+              <w:t>Jeśli</w:t>
+            </w:r>
+            <w:r>
+              <w:t xml:space="preserve"> nie, </w:t>
+            </w:r>
+            <w:r>
+              <w:t>wyświetl błąd i skończ</w:t>
+            </w:r>
+          </w:p>
+          <w:p>
+            <w:r>
+              <w:t xml:space="preserve">   * </w:t>
+            </w:r>
+            <w:r>
+              <w:t>Jeśli</w:t>
+            </w:r>
+            <w:r>
+              <w:t xml:space="preserve"> istnieje, kontynuuj</w:t>
+            </w:r>
+          </w:p>
+          <w:p>
+            <w:r>
+              <w:t xml:space="preserve">* Pracownik podaje numer tworzonej grupy, sprawdzenie czy </w:t>
+            </w:r>
+            <w:r>
+              <w:t>już</w:t>
+            </w:r>
+            <w:r>
+              <w:t xml:space="preserve"> taka istnieje (UC Wyszukiwanie grupy </w:t>
+            </w:r>
+            <w:r>
+              <w:t>zajęciowej</w:t>
+            </w:r>
+            <w:r>
+              <w:t>)</w:t>
+            </w:r>
+          </w:p>
+          <w:p>
+            <w:r>
+              <w:t xml:space="preserve">   * </w:t>
+            </w:r>
+            <w:r>
+              <w:t>Jeśli</w:t>
+            </w:r>
+            <w:r>
+              <w:t xml:space="preserve"> istnieje, </w:t>
+            </w:r>
+            <w:r>
+              <w:t>wyświetl błąd i skończ</w:t>
+            </w:r>
+          </w:p>
+          <w:p>
+            <w:r>
+              <w:t xml:space="preserve">   * </w:t>
+            </w:r>
+            <w:r>
+              <w:t>Jeśli</w:t>
+            </w:r>
+            <w:r>
+              <w:t xml:space="preserve"> nie, kontynuuj</w:t>
+            </w:r>
+          </w:p>
+          <w:p>
+            <w:r>
+              <w:t xml:space="preserve">* Pracownik podaje dane grupy, sprawdzenie czy </w:t>
+            </w:r>
+            <w:r>
+              <w:t>są</w:t>
+            </w:r>
+            <w:r>
+              <w:t xml:space="preserve"> poprawne</w:t>
+            </w:r>
+          </w:p>
+          <w:p>
+            <w:r>
+              <w:t xml:space="preserve">   * </w:t>
+            </w:r>
+            <w:r>
+              <w:t>Jeśli</w:t>
+            </w:r>
+            <w:r>
+              <w:t xml:space="preserve"> nie, </w:t>
+            </w:r>
+            <w:r>
+              <w:t>wyświetl błąd i skończ</w:t>
+            </w:r>
+          </w:p>
+          <w:p>
+            <w:r>
+              <w:t xml:space="preserve">   * </w:t>
+            </w:r>
+            <w:r>
+              <w:t>Jeśli</w:t>
+            </w:r>
+            <w:r>
+              <w:t xml:space="preserve"> tak, dodaj </w:t>
+            </w:r>
+            <w:r>
+              <w:t>grupę</w:t>
+            </w:r>
+            <w:r>
+              <w:t xml:space="preserve"> do bazy i </w:t>
+            </w:r>
+            <w:r>
+              <w:t>skończ</w:t>
             </w:r>
           </w:p>
         </w:tc>
@@ -1693,6 +2684,7 @@
           </w:tcPr>
           <w:p>
             <w:r>
+              <w:lastRenderedPageBreak/>
               <w:t>Usuniecie kursu</w:t>
             </w:r>
           </w:p>
@@ -1711,6 +2703,9 @@
             <w:r>
               <w:t xml:space="preserve"> </w:t>
             </w:r>
+            <w:r>
+              <w:t>Zalogowany jako pracownik dziekanatu</w:t>
+            </w:r>
           </w:p>
           <w:p>
             <w:pPr>
@@ -1739,8 +2734,16 @@
             <w:r>
               <w:t xml:space="preserve"> </w:t>
             </w:r>
-          </w:p>
-          <w:p>
+            <w:r>
+              <w:t>Kurs znika z bazy</w:t>
+            </w:r>
+          </w:p>
+          <w:p>
+            <w:pPr>
+              <w:rPr>
+                <w:b/>
+              </w:rPr>
+            </w:pPr>
             <w:r>
               <w:rPr>
                 <w:b/>
@@ -1752,6 +2755,102 @@
                 <w:b/>
               </w:rPr>
               <w:t>:</w:t>
+            </w:r>
+          </w:p>
+          <w:p>
+            <w:r>
+              <w:t>* Pracownik podaje numer kursu do kasacji, sprawdzenie czy taki istnieje (UC Wyszukiwanie kursu)</w:t>
+            </w:r>
+          </w:p>
+          <w:p>
+            <w:r>
+              <w:t xml:space="preserve">   * </w:t>
+            </w:r>
+            <w:r>
+              <w:t>Jeśli</w:t>
+            </w:r>
+            <w:r>
+              <w:t xml:space="preserve"> nie, </w:t>
+            </w:r>
+            <w:r>
+              <w:t>wyświetl błąd i skończ</w:t>
+            </w:r>
+          </w:p>
+          <w:p>
+            <w:r>
+              <w:t xml:space="preserve">   * </w:t>
+            </w:r>
+            <w:r>
+              <w:t>Jeśli</w:t>
+            </w:r>
+            <w:r>
+              <w:t xml:space="preserve"> istnieje, kontynuuj</w:t>
+            </w:r>
+          </w:p>
+          <w:p>
+            <w:r>
+              <w:t xml:space="preserve">* Sprawdzenie czy do kursu </w:t>
+            </w:r>
+            <w:r>
+              <w:t>należą</w:t>
+            </w:r>
+            <w:r>
+              <w:t xml:space="preserve"> </w:t>
+            </w:r>
+            <w:r>
+              <w:t>jakieś</w:t>
+            </w:r>
+            <w:r>
+              <w:t xml:space="preserve"> grupy </w:t>
+            </w:r>
+            <w:r>
+              <w:t>zajęciowe</w:t>
+            </w:r>
+            <w:r>
+              <w:t xml:space="preserve"> (UC Sprawdzenie czy kurs posiada grupy zajęciowe)</w:t>
+            </w:r>
+          </w:p>
+          <w:p>
+            <w:r>
+              <w:t xml:space="preserve">   * </w:t>
+            </w:r>
+            <w:r>
+              <w:t>Jeśli</w:t>
+            </w:r>
+            <w:r>
+              <w:t xml:space="preserve"> tak, podejmij </w:t>
+            </w:r>
+            <w:r>
+              <w:t>próbę</w:t>
+            </w:r>
+            <w:r>
+              <w:t xml:space="preserve"> ich </w:t>
+            </w:r>
+            <w:r>
+              <w:t>usunięcia</w:t>
+            </w:r>
+            <w:r>
+              <w:t xml:space="preserve"> (UC Usuniecie wszystkich grup zajęciowych danego kursu)</w:t>
+            </w:r>
+          </w:p>
+          <w:p>
+            <w:r>
+              <w:t xml:space="preserve">   * </w:t>
+            </w:r>
+            <w:r>
+              <w:t>Jeśli</w:t>
+            </w:r>
+            <w:r>
+              <w:t xml:space="preserve"> nie </w:t>
+            </w:r>
+            <w:r>
+              <w:t>usuń</w:t>
+            </w:r>
+            <w:r>
+              <w:t xml:space="preserve"> kurs z bazy i </w:t>
+            </w:r>
+            <w:r>
+              <w:t>skończ</w:t>
             </w:r>
           </w:p>
         </w:tc>
@@ -1781,6 +2880,9 @@
             <w:r>
               <w:t xml:space="preserve"> </w:t>
             </w:r>
+            <w:r>
+              <w:t>Zalogowany jako pracownik dziekanatu</w:t>
+            </w:r>
           </w:p>
           <w:p>
             <w:pPr>
@@ -1809,8 +2911,16 @@
             <w:r>
               <w:t xml:space="preserve"> </w:t>
             </w:r>
-          </w:p>
-          <w:p>
+            <w:r>
+              <w:t>Kurs ze zmienionymi danymi w bazie</w:t>
+            </w:r>
+          </w:p>
+          <w:p>
+            <w:pPr>
+              <w:rPr>
+                <w:b/>
+              </w:rPr>
+            </w:pPr>
             <w:r>
               <w:rPr>
                 <w:b/>
@@ -1822,6 +2932,86 @@
                 <w:b/>
               </w:rPr>
               <w:t>:</w:t>
+            </w:r>
+          </w:p>
+          <w:p>
+            <w:r>
+              <w:t>* Pracownik podaje numer kursu do zmiany, sprawdzenie czy taki istnieje (UC Wyszukiwanie kursu)</w:t>
+            </w:r>
+          </w:p>
+          <w:p>
+            <w:r>
+              <w:t xml:space="preserve">* </w:t>
+            </w:r>
+            <w:r>
+              <w:t>Jeśli</w:t>
+            </w:r>
+            <w:r>
+              <w:t xml:space="preserve"> nie, </w:t>
+            </w:r>
+            <w:r>
+              <w:t>wyświetl błąd i skończ</w:t>
+            </w:r>
+          </w:p>
+          <w:p>
+            <w:r>
+              <w:t xml:space="preserve">* </w:t>
+            </w:r>
+            <w:r>
+              <w:t>Jeśli</w:t>
+            </w:r>
+            <w:r>
+              <w:t xml:space="preserve"> istnieje, kontynuuj</w:t>
+            </w:r>
+          </w:p>
+          <w:p>
+            <w:r>
+              <w:t xml:space="preserve">* </w:t>
+            </w:r>
+            <w:r>
+              <w:t>Załadowanie</w:t>
+            </w:r>
+            <w:r>
+              <w:t xml:space="preserve"> aktualnych danych</w:t>
+            </w:r>
+          </w:p>
+          <w:p>
+            <w:r>
+              <w:t xml:space="preserve">* Pracownik zmienia wybrane dane kursu, sprawdzenie czy </w:t>
+            </w:r>
+            <w:r>
+              <w:t>są</w:t>
+            </w:r>
+            <w:r>
+              <w:t xml:space="preserve"> poprawne</w:t>
+            </w:r>
+          </w:p>
+          <w:p>
+            <w:r>
+              <w:t xml:space="preserve">* </w:t>
+            </w:r>
+            <w:r>
+              <w:t>Jeśli</w:t>
+            </w:r>
+            <w:r>
+              <w:t xml:space="preserve"> nie, </w:t>
+            </w:r>
+            <w:r>
+              <w:t>wyświetl błąd i skończ</w:t>
+            </w:r>
+          </w:p>
+          <w:p>
+            <w:r>
+              <w:t xml:space="preserve">* </w:t>
+            </w:r>
+            <w:r>
+              <w:t>Jeśli</w:t>
+            </w:r>
+            <w:r>
+              <w:t xml:space="preserve"> tak, zapisz zmiany w bazie i </w:t>
+            </w:r>
+            <w:r>
+              <w:t>skończ</w:t>
             </w:r>
           </w:p>
         </w:tc>
@@ -1851,17 +3041,21 @@
             <w:r>
               <w:t xml:space="preserve"> </w:t>
             </w:r>
-          </w:p>
-          <w:p>
-            <w:pPr>
-              <w:rPr>
-                <w:b/>
-              </w:rPr>
-            </w:pPr>
-            <w:r>
-              <w:rPr>
-                <w:b/>
-              </w:rPr>
+            <w:r>
+              <w:t>Zalogowany jako pracownik dziekanatu</w:t>
+            </w:r>
+          </w:p>
+          <w:p>
+            <w:pPr>
+              <w:rPr>
+                <w:b/>
+              </w:rPr>
+            </w:pPr>
+            <w:r>
+              <w:rPr>
+                <w:b/>
+              </w:rPr>
+              <w:lastRenderedPageBreak/>
               <w:t>Warunki</w:t>
             </w:r>
             <w:r>
@@ -1879,8 +3073,16 @@
             <w:r>
               <w:t xml:space="preserve"> </w:t>
             </w:r>
-          </w:p>
-          <w:p>
+            <w:r>
+              <w:t>Nowy kurs w bazie</w:t>
+            </w:r>
+          </w:p>
+          <w:p>
+            <w:pPr>
+              <w:rPr>
+                <w:b/>
+              </w:rPr>
+            </w:pPr>
             <w:r>
               <w:rPr>
                 <w:b/>
@@ -1892,6 +3094,87 @@
                 <w:b/>
               </w:rPr>
               <w:t>:</w:t>
+            </w:r>
+          </w:p>
+          <w:p>
+            <w:r>
+              <w:t xml:space="preserve">* Pracownik dziekanatu podaje numer kursu do utworzenie, sprawdzenie czy taki </w:t>
+            </w:r>
+            <w:r>
+              <w:t>już</w:t>
+            </w:r>
+            <w:r>
+              <w:t xml:space="preserve"> kurs istnieje (UC Wyszukiwanie kursu)</w:t>
+            </w:r>
+          </w:p>
+          <w:p>
+            <w:r>
+              <w:t xml:space="preserve">   * </w:t>
+            </w:r>
+            <w:r>
+              <w:t>Jeśli</w:t>
+            </w:r>
+            <w:r>
+              <w:t xml:space="preserve"> tak, </w:t>
+            </w:r>
+            <w:r>
+              <w:t>wyświetl błąd i skończ</w:t>
+            </w:r>
+          </w:p>
+          <w:p>
+            <w:r>
+              <w:t xml:space="preserve">   * </w:t>
+            </w:r>
+            <w:r>
+              <w:t>Jeśli</w:t>
+            </w:r>
+            <w:r>
+              <w:t xml:space="preserve"> nie, kontynuuj</w:t>
+            </w:r>
+          </w:p>
+          <w:p>
+            <w:r>
+              <w:t xml:space="preserve">* Pracownik podaje dane kursu, sprawdzenie czy </w:t>
+            </w:r>
+            <w:r>
+              <w:t>są</w:t>
+            </w:r>
+            <w:r>
+              <w:t xml:space="preserve"> poprawne</w:t>
+            </w:r>
+          </w:p>
+          <w:p>
+            <w:r>
+              <w:t xml:space="preserve">   * </w:t>
+            </w:r>
+            <w:r>
+              <w:t>Jeśli</w:t>
+            </w:r>
+            <w:r>
+              <w:t xml:space="preserve"> nie, </w:t>
+            </w:r>
+            <w:r>
+              <w:t>wyświetl błąd i skończ</w:t>
+            </w:r>
+          </w:p>
+          <w:p>
+            <w:r>
+              <w:t xml:space="preserve">   * </w:t>
+            </w:r>
+            <w:r>
+              <w:t>Jeśli</w:t>
+            </w:r>
+            <w:r>
+              <w:t xml:space="preserve"> tak, dodaj </w:t>
+            </w:r>
+            <w:r>
+              <w:t>grupę</w:t>
+            </w:r>
+            <w:r>
+              <w:t xml:space="preserve"> do bazy i </w:t>
+            </w:r>
+            <w:r>
+              <w:t>skończ</w:t>
             </w:r>
           </w:p>
         </w:tc>
@@ -1903,6 +3186,7 @@
           </w:tcPr>
           <w:p>
             <w:r>
+              <w:lastRenderedPageBreak/>
               <w:t>Wyświetlenie dostępnych grup zajęciowych</w:t>
             </w:r>
           </w:p>
@@ -1921,6 +3205,9 @@
             <w:r>
               <w:t xml:space="preserve"> </w:t>
             </w:r>
+            <w:r>
+              <w:t>Zalogowany jako student</w:t>
+            </w:r>
           </w:p>
           <w:p>
             <w:pPr>
@@ -1949,8 +3236,19 @@
             <w:r>
               <w:t xml:space="preserve"> </w:t>
             </w:r>
-          </w:p>
-          <w:p>
+            <w:r>
+              <w:t>Wyświetlenie</w:t>
+            </w:r>
+            <w:r>
+              <w:t xml:space="preserve"> wszystkich grup</w:t>
+            </w:r>
+          </w:p>
+          <w:p>
+            <w:pPr>
+              <w:rPr>
+                <w:b/>
+              </w:rPr>
+            </w:pPr>
             <w:r>
               <w:rPr>
                 <w:b/>
@@ -1962,6 +3260,35 @@
                 <w:b/>
               </w:rPr>
               <w:t>:</w:t>
+            </w:r>
+          </w:p>
+          <w:p>
+            <w:r>
+              <w:t xml:space="preserve">* Pobranie z bazy danych listy </w:t>
+            </w:r>
+            <w:r>
+              <w:t>wszystkich</w:t>
+            </w:r>
+            <w:r>
+              <w:t xml:space="preserve"> </w:t>
+            </w:r>
+            <w:r>
+              <w:t>dostępnych</w:t>
+            </w:r>
+            <w:r>
+              <w:t xml:space="preserve"> grup </w:t>
+            </w:r>
+            <w:r>
+              <w:t>zajęciowych</w:t>
+            </w:r>
+            <w:r>
+              <w:t xml:space="preserve"> i </w:t>
+            </w:r>
+            <w:r>
+              <w:t>wyświetlenie</w:t>
+            </w:r>
+            <w:r>
+              <w:t xml:space="preserve"> ich studentowi</w:t>
             </w:r>
           </w:p>
         </w:tc>
@@ -1991,6 +3318,9 @@
             <w:r>
               <w:t xml:space="preserve"> </w:t>
             </w:r>
+            <w:r>
+              <w:t>Zalogowany jako student</w:t>
+            </w:r>
           </w:p>
           <w:p>
             <w:pPr>
@@ -2019,8 +3349,16 @@
             <w:r>
               <w:t xml:space="preserve"> </w:t>
             </w:r>
-          </w:p>
-          <w:p>
+            <w:r>
+              <w:t>Dodanie studenta do grupy</w:t>
+            </w:r>
+          </w:p>
+          <w:p>
+            <w:pPr>
+              <w:rPr>
+                <w:b/>
+              </w:rPr>
+            </w:pPr>
             <w:r>
               <w:rPr>
                 <w:b/>
@@ -2032,6 +3370,176 @@
                 <w:b/>
               </w:rPr>
               <w:t>:</w:t>
+            </w:r>
+          </w:p>
+          <w:p>
+            <w:r>
+              <w:t xml:space="preserve">* Student podaje numer grupy do </w:t>
+            </w:r>
+            <w:r>
+              <w:t>której</w:t>
+            </w:r>
+            <w:r>
+              <w:t xml:space="preserve"> chce </w:t>
+            </w:r>
+            <w:r>
+              <w:t>dołączyć</w:t>
+            </w:r>
+          </w:p>
+          <w:p>
+            <w:r>
+              <w:t xml:space="preserve">* </w:t>
+            </w:r>
+            <w:r>
+              <w:t>Następuje</w:t>
+            </w:r>
+            <w:r>
+              <w:t xml:space="preserve"> sprawdzenie czy grupa </w:t>
+            </w:r>
+            <w:r>
+              <w:t>istnieje</w:t>
+            </w:r>
+            <w:r>
+              <w:t xml:space="preserve"> (UC Wyszukiwanie grupy </w:t>
+            </w:r>
+            <w:r>
+              <w:t>zajęciowej</w:t>
+            </w:r>
+            <w:r>
+              <w:t>)</w:t>
+            </w:r>
+          </w:p>
+          <w:p>
+            <w:r>
+              <w:t xml:space="preserve">   * </w:t>
+            </w:r>
+            <w:r>
+              <w:t>Jeśli</w:t>
+            </w:r>
+            <w:r>
+              <w:t xml:space="preserve"> nie, </w:t>
+            </w:r>
+            <w:r>
+              <w:t>wyświetl błąd i skończ</w:t>
+            </w:r>
+          </w:p>
+          <w:p>
+            <w:r>
+              <w:t xml:space="preserve">   * </w:t>
+            </w:r>
+            <w:r>
+              <w:t>Jeśli</w:t>
+            </w:r>
+            <w:r>
+              <w:t xml:space="preserve"> tak, </w:t>
+            </w:r>
+            <w:r>
+              <w:t>kontynuuj</w:t>
+            </w:r>
+          </w:p>
+          <w:p>
+            <w:r>
+              <w:t xml:space="preserve">* </w:t>
+            </w:r>
+            <w:r>
+              <w:t>Następuje</w:t>
+            </w:r>
+            <w:r>
+              <w:t xml:space="preserve"> UC Sprawdzenie czy student nie znajduje </w:t>
+            </w:r>
+            <w:r>
+              <w:t>się</w:t>
+            </w:r>
+            <w:r>
+              <w:t xml:space="preserve"> </w:t>
+            </w:r>
+            <w:r>
+              <w:t>już</w:t>
+            </w:r>
+            <w:r>
+              <w:t xml:space="preserve"> w innej grupie tego samego kursu</w:t>
+            </w:r>
+          </w:p>
+          <w:p>
+            <w:r>
+              <w:t xml:space="preserve">   * </w:t>
+            </w:r>
+            <w:r>
+              <w:t>Jeśli</w:t>
+            </w:r>
+            <w:r>
+              <w:t xml:space="preserve"> </w:t>
+            </w:r>
+            <w:r>
+              <w:t>się</w:t>
+            </w:r>
+            <w:r>
+              <w:t xml:space="preserve"> znajduje, </w:t>
+            </w:r>
+            <w:r>
+              <w:t>wyświetl błąd i skończ</w:t>
+            </w:r>
+          </w:p>
+          <w:p>
+            <w:r>
+              <w:t xml:space="preserve">   * </w:t>
+            </w:r>
+            <w:r>
+              <w:t>Jeśli</w:t>
+            </w:r>
+            <w:r>
+              <w:t xml:space="preserve"> nie, kontynuuj</w:t>
+            </w:r>
+          </w:p>
+          <w:p>
+            <w:r>
+              <w:t xml:space="preserve">* </w:t>
+            </w:r>
+            <w:r>
+              <w:t>Następuje</w:t>
+            </w:r>
+            <w:r>
+              <w:t xml:space="preserve"> sprawdzenie czy </w:t>
+            </w:r>
+            <w:r>
+              <w:t>są</w:t>
+            </w:r>
+            <w:r>
+              <w:t xml:space="preserve"> wolne miejsca (UC Sprawdzenie czy są wolne miejsca w danej grupie)</w:t>
+            </w:r>
+          </w:p>
+          <w:p>
+            <w:r>
+              <w:t xml:space="preserve">   * </w:t>
+            </w:r>
+            <w:r>
+              <w:t>Jeśli</w:t>
+            </w:r>
+            <w:r>
+              <w:t xml:space="preserve"> nie, </w:t>
+            </w:r>
+            <w:r>
+              <w:t>wyświetl błąd i skończ</w:t>
+            </w:r>
+          </w:p>
+          <w:p>
+            <w:r>
+              <w:t xml:space="preserve">   * </w:t>
+            </w:r>
+            <w:r>
+              <w:t>Jeśli</w:t>
+            </w:r>
+            <w:r>
+              <w:t xml:space="preserve"> </w:t>
+            </w:r>
+            <w:r>
+              <w:t>są</w:t>
+            </w:r>
+            <w:r>
+              <w:t xml:space="preserve">, zapisz studenta i </w:t>
+            </w:r>
+            <w:r>
+              <w:t>skończ</w:t>
             </w:r>
           </w:p>
         </w:tc>
@@ -2061,6 +3569,9 @@
             <w:r>
               <w:t xml:space="preserve"> </w:t>
             </w:r>
+            <w:r>
+              <w:t>Zalogowany jako student</w:t>
+            </w:r>
           </w:p>
           <w:p>
             <w:pPr>
@@ -2089,8 +3600,16 @@
             <w:r>
               <w:t xml:space="preserve"> </w:t>
             </w:r>
-          </w:p>
-          <w:p>
+            <w:r>
+              <w:t>Usuniecie studenta z grupy</w:t>
+            </w:r>
+          </w:p>
+          <w:p>
+            <w:pPr>
+              <w:rPr>
+                <w:b/>
+              </w:rPr>
+            </w:pPr>
             <w:r>
               <w:rPr>
                 <w:b/>
@@ -2102,6 +3621,122 @@
                 <w:b/>
               </w:rPr>
               <w:t>:</w:t>
+            </w:r>
+          </w:p>
+          <w:p>
+            <w:r>
+              <w:t xml:space="preserve">* Student podaje numer </w:t>
+            </w:r>
+            <w:r>
+              <w:t>grupy,</w:t>
+            </w:r>
+            <w:r>
+              <w:t xml:space="preserve"> z </w:t>
+            </w:r>
+            <w:r>
+              <w:t>której</w:t>
+            </w:r>
+            <w:r>
+              <w:t xml:space="preserve"> chce </w:t>
+            </w:r>
+            <w:r>
+              <w:t>się</w:t>
+            </w:r>
+            <w:r>
+              <w:t xml:space="preserve"> </w:t>
+            </w:r>
+            <w:r>
+              <w:t>wypisać</w:t>
+            </w:r>
+          </w:p>
+          <w:p>
+            <w:r>
+              <w:t xml:space="preserve">* </w:t>
+            </w:r>
+            <w:r>
+              <w:t>Następuje</w:t>
+            </w:r>
+            <w:r>
+              <w:t xml:space="preserve"> sprawdzenie czy grupa </w:t>
+            </w:r>
+            <w:r>
+              <w:t>istnieje</w:t>
+            </w:r>
+            <w:r>
+              <w:t xml:space="preserve"> (UC Wyszukiwanie grupy </w:t>
+            </w:r>
+            <w:r>
+              <w:t>zajęciowej</w:t>
+            </w:r>
+            <w:r>
+              <w:t>)</w:t>
+            </w:r>
+          </w:p>
+          <w:p>
+            <w:r>
+              <w:t xml:space="preserve">   * </w:t>
+            </w:r>
+            <w:r>
+              <w:t>Jeśli</w:t>
+            </w:r>
+            <w:r>
+              <w:t xml:space="preserve"> nie, </w:t>
+            </w:r>
+            <w:r>
+              <w:t>wyświetl błąd i skończ</w:t>
+            </w:r>
+          </w:p>
+          <w:p>
+            <w:r>
+              <w:t xml:space="preserve">   * </w:t>
+            </w:r>
+            <w:r>
+              <w:t>Jeśli</w:t>
+            </w:r>
+            <w:r>
+              <w:t xml:space="preserve"> tak, </w:t>
+            </w:r>
+            <w:r>
+              <w:t>kontynuuj</w:t>
+            </w:r>
+          </w:p>
+          <w:p>
+            <w:r>
+              <w:t xml:space="preserve">* </w:t>
+            </w:r>
+            <w:r>
+              <w:t>Następuje</w:t>
+            </w:r>
+            <w:r>
+              <w:t xml:space="preserve"> sprawdzenie czy student jest do niej zapisany</w:t>
+            </w:r>
+          </w:p>
+          <w:p>
+            <w:r>
+              <w:t xml:space="preserve">   * </w:t>
+            </w:r>
+            <w:r>
+              <w:t>Jeśli</w:t>
+            </w:r>
+            <w:r>
+              <w:t xml:space="preserve"> nie, </w:t>
+            </w:r>
+            <w:r>
+              <w:t>wyświetl błąd i skończ</w:t>
+            </w:r>
+          </w:p>
+          <w:p>
+            <w:r>
+              <w:t xml:space="preserve">   * </w:t>
+            </w:r>
+            <w:r>
+              <w:t>Jeśli</w:t>
+            </w:r>
+            <w:r>
+              <w:t xml:space="preserve"> tak, wypisz studenta i </w:t>
+            </w:r>
+            <w:r>
+              <w:t>skończ</w:t>
             </w:r>
           </w:p>
         </w:tc>
@@ -2131,17 +3766,21 @@
             <w:r>
               <w:t xml:space="preserve"> </w:t>
             </w:r>
-          </w:p>
-          <w:p>
-            <w:pPr>
-              <w:rPr>
-                <w:b/>
-              </w:rPr>
-            </w:pPr>
-            <w:r>
-              <w:rPr>
-                <w:b/>
-              </w:rPr>
+            <w:r>
+              <w:t>Zalogowany jako student</w:t>
+            </w:r>
+          </w:p>
+          <w:p>
+            <w:pPr>
+              <w:rPr>
+                <w:b/>
+              </w:rPr>
+            </w:pPr>
+            <w:r>
+              <w:rPr>
+                <w:b/>
+              </w:rPr>
+              <w:lastRenderedPageBreak/>
               <w:t>Warunki</w:t>
             </w:r>
             <w:r>
@@ -2159,8 +3798,37 @@
             <w:r>
               <w:t xml:space="preserve"> </w:t>
             </w:r>
-          </w:p>
-          <w:p>
+            <w:r>
+              <w:t>Wyświetlenie</w:t>
+            </w:r>
+            <w:r>
+              <w:t xml:space="preserve"> listy </w:t>
+            </w:r>
+            <w:r>
+              <w:t>grup,</w:t>
+            </w:r>
+            <w:r>
+              <w:t xml:space="preserve"> w </w:t>
+            </w:r>
+            <w:r>
+              <w:t>których</w:t>
+            </w:r>
+            <w:r>
+              <w:t xml:space="preserve"> student </w:t>
+            </w:r>
+            <w:r>
+              <w:t>się</w:t>
+            </w:r>
+            <w:r>
+              <w:t xml:space="preserve"> znajduje</w:t>
+            </w:r>
+          </w:p>
+          <w:p>
+            <w:pPr>
+              <w:rPr>
+                <w:b/>
+              </w:rPr>
+            </w:pPr>
             <w:r>
               <w:rPr>
                 <w:b/>
@@ -2172,6 +3840,29 @@
                 <w:b/>
               </w:rPr>
               <w:t>:</w:t>
+            </w:r>
+          </w:p>
+          <w:p>
+            <w:r>
+              <w:t xml:space="preserve">* Pobranie z bazy listy </w:t>
+            </w:r>
+            <w:r>
+              <w:t>grup,</w:t>
+            </w:r>
+            <w:r>
+              <w:t xml:space="preserve"> do </w:t>
+            </w:r>
+            <w:r>
+              <w:t>których</w:t>
+            </w:r>
+            <w:r>
+              <w:t xml:space="preserve"> student jest zapisany i </w:t>
+            </w:r>
+            <w:r>
+              <w:t>wyświetlenie</w:t>
+            </w:r>
+            <w:r>
+              <w:t xml:space="preserve"> ich</w:t>
             </w:r>
           </w:p>
         </w:tc>
@@ -2183,6 +3874,7 @@
           </w:tcPr>
           <w:p>
             <w:r>
+              <w:lastRenderedPageBreak/>
               <w:t>Usuniecie wszystkich grup zajęciowych danego kursu</w:t>
             </w:r>
           </w:p>
@@ -2201,6 +3893,9 @@
             <w:r>
               <w:t xml:space="preserve"> </w:t>
             </w:r>
+            <w:r>
+              <w:t>Uruchomienie z poziomu UC Usuniecie kursu</w:t>
+            </w:r>
           </w:p>
           <w:p>
             <w:pPr>
@@ -2229,8 +3924,22 @@
             <w:r>
               <w:t xml:space="preserve"> </w:t>
             </w:r>
-          </w:p>
-          <w:p>
+            <w:r>
+              <w:t xml:space="preserve">Wszystkie grupy danego kursu </w:t>
+            </w:r>
+            <w:r>
+              <w:t>znikają</w:t>
+            </w:r>
+            <w:r>
+              <w:t xml:space="preserve"> z bazy</w:t>
+            </w:r>
+          </w:p>
+          <w:p>
+            <w:pPr>
+              <w:rPr>
+                <w:b/>
+              </w:rPr>
+            </w:pPr>
             <w:r>
               <w:rPr>
                 <w:b/>
@@ -2242,6 +3951,150 @@
                 <w:b/>
               </w:rPr>
               <w:t>:</w:t>
+            </w:r>
+          </w:p>
+          <w:p>
+            <w:r>
+              <w:t xml:space="preserve">* Wyszukanie </w:t>
+            </w:r>
+            <w:r>
+              <w:t>wszystkich</w:t>
+            </w:r>
+            <w:r>
+              <w:t xml:space="preserve"> grup danego kursu (UC Wyszukiwanie grupy </w:t>
+            </w:r>
+            <w:r>
+              <w:t>zajęciowej</w:t>
+            </w:r>
+            <w:r>
+              <w:t>)</w:t>
+            </w:r>
+          </w:p>
+          <w:p>
+            <w:r>
+              <w:t xml:space="preserve">   * </w:t>
+            </w:r>
+            <w:r>
+              <w:t>Jeśli</w:t>
+            </w:r>
+            <w:r>
+              <w:t xml:space="preserve"> nie ma, </w:t>
+            </w:r>
+            <w:r>
+              <w:t>wyświetl błąd i skończ</w:t>
+            </w:r>
+          </w:p>
+          <w:p>
+            <w:r>
+              <w:t xml:space="preserve">   * </w:t>
+            </w:r>
+            <w:r>
+              <w:t>Jeśli</w:t>
+            </w:r>
+            <w:r>
+              <w:t xml:space="preserve"> </w:t>
+            </w:r>
+            <w:r>
+              <w:t>są</w:t>
+            </w:r>
+            <w:r>
+              <w:t>, kontynuuj</w:t>
+            </w:r>
+          </w:p>
+          <w:p>
+            <w:r>
+              <w:t xml:space="preserve">* Dla </w:t>
+            </w:r>
+            <w:r>
+              <w:t>każdej</w:t>
+            </w:r>
+            <w:r>
+              <w:t xml:space="preserve"> grupy sprawdzenie czy </w:t>
+            </w:r>
+            <w:r>
+              <w:t>są</w:t>
+            </w:r>
+            <w:r>
+              <w:t xml:space="preserve"> zapisani </w:t>
+            </w:r>
+            <w:r>
+              <w:t>jacyś</w:t>
+            </w:r>
+            <w:r>
+              <w:t xml:space="preserve"> studenci</w:t>
+            </w:r>
+          </w:p>
+          <w:p>
+            <w:r>
+              <w:t xml:space="preserve">   * </w:t>
+            </w:r>
+            <w:r>
+              <w:t>Jeśli</w:t>
+            </w:r>
+            <w:r>
+              <w:t xml:space="preserve"> tak, </w:t>
+            </w:r>
+            <w:r>
+              <w:t>wyświetl błąd i skończ</w:t>
+            </w:r>
+          </w:p>
+          <w:p>
+            <w:r>
+              <w:t xml:space="preserve">   * </w:t>
+            </w:r>
+            <w:r>
+              <w:t>Jeśli</w:t>
+            </w:r>
+            <w:r>
+              <w:t xml:space="preserve"> nie </w:t>
+            </w:r>
+            <w:r>
+              <w:t>usuń</w:t>
+            </w:r>
+            <w:r>
+              <w:t xml:space="preserve"> </w:t>
+            </w:r>
+            <w:r>
+              <w:t>grupę</w:t>
+            </w:r>
+            <w:r>
+              <w:t xml:space="preserve"> z bazy i </w:t>
+            </w:r>
+            <w:r>
+              <w:t>idź</w:t>
+            </w:r>
+            <w:r>
+              <w:t xml:space="preserve"> do </w:t>
+            </w:r>
+            <w:r>
+              <w:t>następnej</w:t>
+            </w:r>
+            <w:r>
+              <w:t xml:space="preserve"> (</w:t>
+            </w:r>
+            <w:r>
+              <w:t>Jeśli</w:t>
+            </w:r>
+            <w:r>
+              <w:t xml:space="preserve"> </w:t>
+            </w:r>
+            <w:r>
+              <w:t>już</w:t>
+            </w:r>
+            <w:r>
+              <w:t xml:space="preserve"> nie ma </w:t>
+            </w:r>
+            <w:r>
+              <w:t>żadnej</w:t>
+            </w:r>
+            <w:r>
+              <w:t xml:space="preserve"> to </w:t>
+            </w:r>
+            <w:r>
+              <w:t>skończ</w:t>
+            </w:r>
+            <w:r>
+              <w:t>)</w:t>
             </w:r>
           </w:p>
         </w:tc>
@@ -2271,6 +4124,24 @@
             <w:r>
               <w:t xml:space="preserve"> </w:t>
             </w:r>
+            <w:r>
+              <w:t>Wywołanie</w:t>
+            </w:r>
+            <w:r>
+              <w:t xml:space="preserve"> z poziomu UC Utworzenie grupy </w:t>
+            </w:r>
+            <w:r>
+              <w:t>zajęciowej</w:t>
+            </w:r>
+            <w:r>
+              <w:t xml:space="preserve">, UC Edycja grupy </w:t>
+            </w:r>
+            <w:r>
+              <w:t>zajęciowej</w:t>
+            </w:r>
+            <w:r>
+              <w:t>, UC Usuniecie grupy zajęciowej, UC Administracyjny zapis, UC Administracyjny wypis, UC Zapis do grupy lub UC Wypis z grupy</w:t>
+            </w:r>
           </w:p>
           <w:p>
             <w:pPr>
@@ -2299,8 +4170,16 @@
             <w:r>
               <w:t xml:space="preserve"> </w:t>
             </w:r>
-          </w:p>
-          <w:p>
+            <w:r>
+              <w:t>Czy grupa istnieje (tak/nie)</w:t>
+            </w:r>
+          </w:p>
+          <w:p>
+            <w:pPr>
+              <w:rPr>
+                <w:b/>
+              </w:rPr>
+            </w:pPr>
             <w:r>
               <w:rPr>
                 <w:b/>
@@ -2312,6 +4191,14 @@
                 <w:b/>
               </w:rPr>
               <w:t>:</w:t>
+            </w:r>
+          </w:p>
+          <w:p>
+            <w:r>
+              <w:t xml:space="preserve">* Wyszukanie w bazie danych czy istnieje grupa </w:t>
+            </w:r>
+            <w:r>
+              <w:t>zajęciowa</w:t>
             </w:r>
           </w:p>
         </w:tc>
@@ -2341,6 +4228,18 @@
             <w:r>
               <w:t xml:space="preserve"> </w:t>
             </w:r>
+            <w:r>
+              <w:t>Wywołanie</w:t>
+            </w:r>
+            <w:r>
+              <w:t xml:space="preserve"> z poziomu UC Utworzenie grupy </w:t>
+            </w:r>
+            <w:r>
+              <w:t>zajęciowej</w:t>
+            </w:r>
+            <w:r>
+              <w:t>, UC Utworzenie kursu lub UC Usuniecie kursu</w:t>
+            </w:r>
           </w:p>
           <w:p>
             <w:pPr>
@@ -2369,8 +4268,16 @@
             <w:r>
               <w:t xml:space="preserve"> </w:t>
             </w:r>
-          </w:p>
-          <w:p>
+            <w:r>
+              <w:t>Czy kurs istnieje (tak/nie)</w:t>
+            </w:r>
+          </w:p>
+          <w:p>
+            <w:pPr>
+              <w:rPr>
+                <w:b/>
+              </w:rPr>
+            </w:pPr>
             <w:r>
               <w:rPr>
                 <w:b/>
@@ -2382,6 +4289,11 @@
                 <w:b/>
               </w:rPr>
               <w:t>:</w:t>
+            </w:r>
+          </w:p>
+          <w:p>
+            <w:r>
+              <w:t>* Wyszukanie w bazie danych czy istnieje kurs</w:t>
             </w:r>
           </w:p>
         </w:tc>
@@ -2411,6 +4323,12 @@
             <w:r>
               <w:t xml:space="preserve"> </w:t>
             </w:r>
+            <w:r>
+              <w:t>Wywołanie</w:t>
+            </w:r>
+            <w:r>
+              <w:t xml:space="preserve"> z poziomu UC Dodanie studenta, UC Usuniecie studenta, UC Edycja studenta, UC Administracyjny zapis lub UC Administracyjny wypis</w:t>
+            </w:r>
           </w:p>
           <w:p>
             <w:pPr>
@@ -2439,8 +4357,16 @@
             <w:r>
               <w:t xml:space="preserve"> </w:t>
             </w:r>
-          </w:p>
-          <w:p>
+            <w:r>
+              <w:t>Czy student istnieje (tak/nie)</w:t>
+            </w:r>
+          </w:p>
+          <w:p>
+            <w:pPr>
+              <w:rPr>
+                <w:b/>
+              </w:rPr>
+            </w:pPr>
             <w:r>
               <w:rPr>
                 <w:b/>
@@ -2452,6 +4378,11 @@
                 <w:b/>
               </w:rPr>
               <w:t>:</w:t>
+            </w:r>
+          </w:p>
+          <w:p>
+            <w:r>
+              <w:t>* Wyszukanie w bazie danych czy istnieje student</w:t>
             </w:r>
           </w:p>
         </w:tc>
@@ -2481,6 +4412,12 @@
             <w:r>
               <w:t xml:space="preserve"> </w:t>
             </w:r>
+            <w:r>
+              <w:t>Wywołanie</w:t>
+            </w:r>
+            <w:r>
+              <w:t xml:space="preserve"> z UC Usuniecie kursu</w:t>
+            </w:r>
           </w:p>
           <w:p>
             <w:pPr>
@@ -2509,8 +4446,22 @@
             <w:r>
               <w:t xml:space="preserve"> </w:t>
             </w:r>
-          </w:p>
-          <w:p>
+            <w:r>
+              <w:t xml:space="preserve">Czy kurs posiada grupy </w:t>
+            </w:r>
+            <w:r>
+              <w:t>zajęciowej</w:t>
+            </w:r>
+            <w:r>
+              <w:t xml:space="preserve"> (tak/nie)</w:t>
+            </w:r>
+          </w:p>
+          <w:p>
+            <w:pPr>
+              <w:rPr>
+                <w:b/>
+              </w:rPr>
+            </w:pPr>
             <w:r>
               <w:rPr>
                 <w:b/>
@@ -2522,6 +4473,23 @@
                 <w:b/>
               </w:rPr>
               <w:t>:</w:t>
+            </w:r>
+          </w:p>
+          <w:p>
+            <w:r>
+              <w:t xml:space="preserve">* Wyszukanie grup </w:t>
+            </w:r>
+            <w:r>
+              <w:t>zajęciowych</w:t>
+            </w:r>
+            <w:r>
+              <w:t xml:space="preserve"> </w:t>
+            </w:r>
+            <w:r>
+              <w:t>należących</w:t>
+            </w:r>
+            <w:r>
+              <w:t xml:space="preserve"> do kursu</w:t>
             </w:r>
           </w:p>
         </w:tc>
@@ -2533,6 +4501,7 @@
           </w:tcPr>
           <w:p>
             <w:r>
+              <w:lastRenderedPageBreak/>
               <w:t>Sprawdzenie czy student jest już w innej grupie tego samego kursu</w:t>
             </w:r>
           </w:p>
@@ -2551,6 +4520,9 @@
             <w:r>
               <w:t xml:space="preserve"> </w:t>
             </w:r>
+            <w:r>
+              <w:t>Wywołanie z poziomu UC Administracyjny zapis i UC Zapis do grupy</w:t>
+            </w:r>
           </w:p>
           <w:p>
             <w:pPr>
@@ -2579,8 +4551,16 @@
             <w:r>
               <w:t xml:space="preserve"> </w:t>
             </w:r>
-          </w:p>
-          <w:p>
+            <w:r>
+              <w:t>Student jest w innej grupie tego kursu (tak/nie)</w:t>
+            </w:r>
+          </w:p>
+          <w:p>
+            <w:pPr>
+              <w:rPr>
+                <w:b/>
+              </w:rPr>
+            </w:pPr>
             <w:r>
               <w:rPr>
                 <w:b/>
@@ -2592,6 +4572,34 @@
                 <w:b/>
               </w:rPr>
               <w:t>:</w:t>
+            </w:r>
+          </w:p>
+          <w:p>
+            <w:r>
+              <w:t xml:space="preserve">* Wczytanie </w:t>
+            </w:r>
+            <w:r>
+              <w:t>wszystkich</w:t>
+            </w:r>
+            <w:r>
+              <w:t xml:space="preserve"> </w:t>
+            </w:r>
+            <w:r>
+              <w:t>grup,</w:t>
+            </w:r>
+            <w:r>
+              <w:t xml:space="preserve"> do </w:t>
+            </w:r>
+            <w:r>
+              <w:t>których</w:t>
+            </w:r>
+            <w:r>
+              <w:t xml:space="preserve"> jest zapisany student</w:t>
+            </w:r>
+          </w:p>
+          <w:p>
+            <w:r>
+              <w:t>* Przefiltrowanie ich pod katem poszukiwanego kursu</w:t>
             </w:r>
           </w:p>
         </w:tc>
@@ -2621,6 +4629,9 @@
             <w:r>
               <w:t xml:space="preserve"> </w:t>
             </w:r>
+            <w:r>
+              <w:t>Wywołanie z poziomu UC Administracyjny zapis i UC Zapis do grupy</w:t>
+            </w:r>
           </w:p>
           <w:p>
             <w:pPr>
@@ -2649,8 +4660,16 @@
             <w:r>
               <w:t xml:space="preserve"> </w:t>
             </w:r>
-          </w:p>
-          <w:p>
+            <w:r>
+              <w:t>Ilość wolnych miejsc w grupie</w:t>
+            </w:r>
+          </w:p>
+          <w:p>
+            <w:pPr>
+              <w:rPr>
+                <w:b/>
+              </w:rPr>
+            </w:pPr>
             <w:r>
               <w:rPr>
                 <w:b/>
@@ -2662,6 +4681,34 @@
                 <w:b/>
               </w:rPr>
               <w:t>:</w:t>
+            </w:r>
+          </w:p>
+          <w:p>
+            <w:r>
+              <w:t xml:space="preserve">* Zliczenie </w:t>
+            </w:r>
+            <w:r>
+              <w:t>ilości</w:t>
+            </w:r>
+            <w:r>
+              <w:t xml:space="preserve"> </w:t>
+            </w:r>
+            <w:r>
+              <w:t>studentów</w:t>
+            </w:r>
+            <w:r>
+              <w:t xml:space="preserve"> </w:t>
+            </w:r>
+            <w:r>
+              <w:t>aktualnie</w:t>
+            </w:r>
+            <w:r>
+              <w:t xml:space="preserve"> zapisanych do tej grupy</w:t>
+            </w:r>
+          </w:p>
+          <w:p>
+            <w:r>
+              <w:t>* Obliczenie wolnych miejsc</w:t>
             </w:r>
           </w:p>
         </w:tc>

</xml_diff>